<commit_message>
Report (Still missing point 8)
</commit_message>
<xml_diff>
--- a/report/Report.docx
+++ b/report/Report.docx
@@ -1,6 +1,6 @@
 
 <file path=word/document.xml><?xml version="1.0" encoding="utf-8"?>
-<w:document xmlns:wpc="http://schemas.microsoft.com/office/word/2010/wordprocessingCanvas" xmlns:cx="http://schemas.microsoft.com/office/drawing/2014/chartex" xmlns:cx1="http://schemas.microsoft.com/office/drawing/2015/9/8/chartex" xmlns:cx2="http://schemas.microsoft.com/office/drawing/2015/10/21/chartex" xmlns:cx3="http://schemas.microsoft.com/office/drawing/2016/5/9/chartex" xmlns:cx4="http://schemas.microsoft.com/office/drawing/2016/5/10/chartex" xmlns:cx5="http://schemas.microsoft.com/office/drawing/2016/5/11/chartex" xmlns:cx6="http://schemas.microsoft.com/office/drawing/2016/5/12/chartex" xmlns:cx7="http://schemas.microsoft.com/office/drawing/2016/5/13/chartex" xmlns:cx8="http://schemas.microsoft.com/office/drawing/2016/5/14/chartex" xmlns:mc="http://schemas.openxmlformats.org/markup-compatibility/2006" xmlns:aink="http://schemas.microsoft.com/office/drawing/2016/ink" xmlns:am3d="http://schemas.microsoft.com/office/drawing/2017/model3d" xmlns:o="urn:schemas-microsoft-com:office:office" xmlns:r="http://schemas.openxmlformats.org/officeDocument/2006/relationships" xmlns:m="http://schemas.openxmlformats.org/officeDocument/2006/math" xmlns:v="urn:schemas-microsoft-com:vml" xmlns:wp14="http://schemas.microsoft.com/office/word/2010/wordprocessingDrawing" xmlns:wp="http://schemas.openxmlformats.org/drawingml/2006/wordprocessingDrawing" xmlns:w10="urn:schemas-microsoft-com:office:word" xmlns:w="http://schemas.openxmlformats.org/wordprocessingml/2006/main" xmlns:w14="http://schemas.microsoft.com/office/word/2010/wordml" xmlns:w15="http://schemas.microsoft.com/office/word/2012/wordml" xmlns:w16se="http://schemas.microsoft.com/office/word/2015/wordml/symex" xmlns:wpg="http://schemas.microsoft.com/office/word/2010/wordprocessingGroup" xmlns:wpi="http://schemas.microsoft.com/office/word/2010/wordprocessingInk" xmlns:wne="http://schemas.microsoft.com/office/word/2006/wordml" xmlns:wps="http://schemas.microsoft.com/office/word/2010/wordprocessingShape" mc:Ignorable="w14 w15 w16se wp14">
+<w:document xmlns:ve="http://schemas.openxmlformats.org/markup-compatibility/2006" xmlns:o="urn:schemas-microsoft-com:office:office" xmlns:r="http://schemas.openxmlformats.org/officeDocument/2006/relationships" xmlns:m="http://schemas.openxmlformats.org/officeDocument/2006/math" xmlns:v="urn:schemas-microsoft-com:vml" xmlns:wp="http://schemas.openxmlformats.org/drawingml/2006/wordprocessingDrawing" xmlns:w10="urn:schemas-microsoft-com:office:word" xmlns:w="http://schemas.openxmlformats.org/wordprocessingml/2006/main" xmlns:wne="http://schemas.microsoft.com/office/word/2006/wordml">
   <w:body>
     <w:p>
       <w:pPr>
@@ -34,7 +34,7 @@
                     <a:blip r:embed="rId7" cstate="print">
                       <a:extLst>
                         <a:ext uri="{28A0092B-C50C-407E-A947-70E740481C1C}">
-                          <a14:useLocalDpi xmlns:a14="http://schemas.microsoft.com/office/drawing/2010/main" val="0"/>
+                          <a14:useLocalDpi xmlns:a14="http://schemas.microsoft.com/office/drawing/2010/main" xmlns:wps="http://schemas.microsoft.com/office/word/2010/wordprocessingShape" xmlns:wpi="http://schemas.microsoft.com/office/word/2010/wordprocessingInk" xmlns:wpg="http://schemas.microsoft.com/office/word/2010/wordprocessingGroup" xmlns:w16se="http://schemas.microsoft.com/office/word/2015/wordml/symex" xmlns:w16cid="http://schemas.microsoft.com/office/word/2016/wordml/cid" xmlns:w15="http://schemas.microsoft.com/office/word/2012/wordml" xmlns:w14="http://schemas.microsoft.com/office/word/2010/wordml" xmlns:w="http://schemas.openxmlformats.org/wordprocessingml/2006/main" xmlns:w10="urn:schemas-microsoft-com:office:word" xmlns:wp14="http://schemas.microsoft.com/office/word/2010/wordprocessingDrawing" xmlns:v="urn:schemas-microsoft-com:vml" xmlns:o="urn:schemas-microsoft-com:office:office" xmlns:am3d="http://schemas.microsoft.com/office/drawing/2017/model3d" xmlns:aink="http://schemas.microsoft.com/office/drawing/2016/ink" xmlns:mc="http://schemas.openxmlformats.org/markup-compatibility/2006" xmlns:cx8="http://schemas.microsoft.com/office/drawing/2016/5/14/chartex" xmlns:cx7="http://schemas.microsoft.com/office/drawing/2016/5/13/chartex" xmlns:cx6="http://schemas.microsoft.com/office/drawing/2016/5/12/chartex" xmlns:cx5="http://schemas.microsoft.com/office/drawing/2016/5/11/chartex" xmlns:cx4="http://schemas.microsoft.com/office/drawing/2016/5/10/chartex" xmlns:cx3="http://schemas.microsoft.com/office/drawing/2016/5/9/chartex" xmlns:cx2="http://schemas.microsoft.com/office/drawing/2015/10/21/chartex" xmlns:cx1="http://schemas.microsoft.com/office/drawing/2015/9/8/chartex" xmlns:cx="http://schemas.microsoft.com/office/drawing/2014/chartex" xmlns:wpc="http://schemas.microsoft.com/office/word/2010/wordprocessingCanvas" xmlns="" val="0"/>
                         </a:ext>
                       </a:extLst>
                     </a:blip>
@@ -100,6 +100,7 @@
           <w:color w:val="808080" w:themeColor="background1" w:themeShade="80"/>
           <w:sz w:val="48"/>
           <w:szCs w:val="48"/>
+          <w:lang w:val="en-US"/>
         </w:rPr>
       </w:pPr>
       <w:r>
@@ -108,6 +109,7 @@
           <w:color w:val="808080" w:themeColor="background1" w:themeShade="80"/>
           <w:sz w:val="48"/>
           <w:szCs w:val="48"/>
+          <w:lang w:val="en-US"/>
         </w:rPr>
         <w:t>Universidad Carlos III</w:t>
       </w:r>
@@ -121,6 +123,7 @@
           <w:color w:val="808080" w:themeColor="background1" w:themeShade="80"/>
           <w:sz w:val="40"/>
           <w:szCs w:val="40"/>
+          <w:lang w:val="en-US"/>
         </w:rPr>
       </w:pPr>
       <w:r>
@@ -129,8 +132,61 @@
           <w:color w:val="808080" w:themeColor="background1" w:themeShade="80"/>
           <w:sz w:val="40"/>
           <w:szCs w:val="40"/>
-        </w:rPr>
-        <w:t>User Interfaces 2017-18</w:t>
+          <w:lang w:val="en-US"/>
+        </w:rPr>
+        <w:t>User Interfaces</w:t>
+      </w:r>
+      <w:r>
+        <w:rPr>
+          <w:rFonts w:ascii="Arial" w:hAnsi="Arial"/>
+          <w:color w:val="808080" w:themeColor="background1" w:themeShade="80"/>
+          <w:sz w:val="40"/>
+          <w:szCs w:val="40"/>
+          <w:lang w:val="en-US"/>
+        </w:rPr>
+        <w:t xml:space="preserve"> </w:t>
+      </w:r>
+      <w:bookmarkStart w:id="0" w:name="_GoBack"/>
+      <w:r>
+        <w:rPr>
+          <w:rFonts w:ascii="Arial" w:hAnsi="Arial"/>
+          <w:color w:val="808080" w:themeColor="background1" w:themeShade="80"/>
+          <w:sz w:val="40"/>
+          <w:szCs w:val="40"/>
+          <w:lang w:val="en-US"/>
+        </w:rPr>
+        <w:t>201</w:t>
+      </w:r>
+      <w:r>
+        <w:rPr>
+          <w:rFonts w:ascii="Arial" w:hAnsi="Arial"/>
+          <w:color w:val="808080" w:themeColor="background1" w:themeShade="80"/>
+          <w:sz w:val="40"/>
+          <w:szCs w:val="40"/>
+          <w:lang w:val="en-US"/>
+        </w:rPr>
+        <w:t>7</w:t>
+      </w:r>
+      <w:bookmarkEnd w:id="0"/>
+      <w:r>
+        <w:rPr>
+          <w:rFonts w:ascii="Arial" w:hAnsi="Arial"/>
+          <w:color w:val="808080" w:themeColor="background1" w:themeShade="80"/>
+          <w:sz w:val="40"/>
+          <w:szCs w:val="40"/>
+          <w:lang w:val="en-US"/>
+        </w:rPr>
+        <w:t>-1</w:t>
+      </w:r>
+      <w:r>
+        <w:rPr>
+          <w:rFonts w:ascii="Arial" w:hAnsi="Arial"/>
+          <w:color w:val="808080" w:themeColor="background1" w:themeShade="80"/>
+          <w:sz w:val="40"/>
+          <w:szCs w:val="40"/>
+          <w:lang w:val="en-US"/>
+        </w:rPr>
+        <w:t>8</w:t>
       </w:r>
     </w:p>
     <w:p>
@@ -348,19 +404,37 @@
           <w:lang w:val="en-US"/>
         </w:rPr>
       </w:pPr>
-      <w:r>
-        <w:rPr>
-          <w:sz w:val="24"/>
-          <w:lang w:val="en-US"/>
-        </w:rPr>
-        <w:t>Maryna Kotok –</w:t>
-      </w:r>
-      <w:r>
-        <w:rPr>
-          <w:sz w:val="24"/>
-          <w:lang w:val="en-US"/>
-        </w:rPr>
-        <w:t xml:space="preserve"> 100379764</w:t>
+      <w:proofErr w:type="spellStart"/>
+      <w:r>
+        <w:rPr>
+          <w:sz w:val="24"/>
+          <w:lang w:val="en-US"/>
+        </w:rPr>
+        <w:t>Maryna</w:t>
+      </w:r>
+      <w:proofErr w:type="spellEnd"/>
+      <w:r>
+        <w:rPr>
+          <w:sz w:val="24"/>
+          <w:lang w:val="en-US"/>
+        </w:rPr>
+        <w:t xml:space="preserve"> </w:t>
+      </w:r>
+      <w:proofErr w:type="spellStart"/>
+      <w:r>
+        <w:rPr>
+          <w:sz w:val="24"/>
+          <w:lang w:val="en-US"/>
+        </w:rPr>
+        <w:t>Kotok</w:t>
+      </w:r>
+      <w:proofErr w:type="spellEnd"/>
+      <w:r>
+        <w:rPr>
+          <w:sz w:val="24"/>
+          <w:lang w:val="en-US"/>
+        </w:rPr>
+        <w:t xml:space="preserve"> –</w:t>
       </w:r>
     </w:p>
     <w:p>
@@ -453,7 +527,7 @@
     </w:p>
     <w:p>
       <w:pPr>
-        <w:pStyle w:val="ListParagraph"/>
+        <w:pStyle w:val="Prrafodelista"/>
         <w:numPr>
           <w:ilvl w:val="0"/>
           <w:numId w:val="1"/>
@@ -481,7 +555,7 @@
     </w:p>
     <w:p>
       <w:pPr>
-        <w:pStyle w:val="ListParagraph"/>
+        <w:pStyle w:val="Prrafodelista"/>
         <w:spacing w:before="240" w:after="120" w:line="300" w:lineRule="auto"/>
         <w:ind w:left="284"/>
         <w:contextualSpacing w:val="0"/>
@@ -504,7 +578,7 @@
     </w:p>
     <w:p>
       <w:pPr>
-        <w:pStyle w:val="ListParagraph"/>
+        <w:pStyle w:val="Prrafodelista"/>
         <w:spacing w:before="240" w:after="120" w:line="300" w:lineRule="auto"/>
         <w:ind w:left="284"/>
         <w:contextualSpacing w:val="0"/>
@@ -585,8 +659,9 @@
           <w:szCs w:val="24"/>
           <w:lang w:val="en-US"/>
         </w:rPr>
-        <w:t xml:space="preserve">web page has. In the third part, which is the analysis and evaluation part, the end users are described with the illustration of three personas, and the heuristics and patterns of similar websites in which ours is based on are explained. The fourth part is where the design and the main goal of the two previous prototypes are shown, where the fifth one specifies the reasons of the design of the new prototype, as well as the Nielsen’s heuristics and Van Duyne patterns that have been applied. In the sixth part, the technology used to implement the webpage is explained, and in the seventh part, the whole implementation process is described. </w:t>
-      </w:r>
+        <w:t xml:space="preserve">web page has. In the third part, which is the analysis and evaluation part, the end users are described with the illustration of three personas, and the heuristics and patterns of similar websites in which ours is based on are explained. The fourth part is where the design and the main goal of the two previous prototypes are shown, where the fifth one specifies the reasons of the design of the new prototype, as well as the Nielsen’s heuristics and Van </w:t>
+      </w:r>
+      <w:proofErr w:type="spellStart"/>
       <w:r>
         <w:rPr>
           <w:rFonts w:ascii="Times New Roman" w:eastAsia="Times New Roman" w:hAnsi="Times New Roman" w:cs="Times New Roman"/>
@@ -594,6 +669,25 @@
           <w:szCs w:val="24"/>
           <w:lang w:val="en-US"/>
         </w:rPr>
+        <w:t>Duyne</w:t>
+      </w:r>
+      <w:proofErr w:type="spellEnd"/>
+      <w:r>
+        <w:rPr>
+          <w:rFonts w:ascii="Times New Roman" w:eastAsia="Times New Roman" w:hAnsi="Times New Roman" w:cs="Times New Roman"/>
+          <w:sz w:val="24"/>
+          <w:szCs w:val="24"/>
+          <w:lang w:val="en-US"/>
+        </w:rPr>
+        <w:t xml:space="preserve"> patterns that have been applied. In the sixth part, the technology used to implement the webpage is explained, and in the seventh part, the whole implementation process is described. </w:t>
+      </w:r>
+      <w:r>
+        <w:rPr>
+          <w:rFonts w:ascii="Times New Roman" w:eastAsia="Times New Roman" w:hAnsi="Times New Roman" w:cs="Times New Roman"/>
+          <w:sz w:val="24"/>
+          <w:szCs w:val="24"/>
+          <w:lang w:val="en-US"/>
+        </w:rPr>
         <w:t>Finally, a final conclusion and personal opinion is given in the eighth part.</w:t>
       </w:r>
     </w:p>
@@ -618,7 +712,7 @@
     </w:p>
     <w:p>
       <w:pPr>
-        <w:pStyle w:val="ListParagraph"/>
+        <w:pStyle w:val="Prrafodelista"/>
         <w:numPr>
           <w:ilvl w:val="0"/>
           <w:numId w:val="1"/>
@@ -647,7 +741,7 @@
     </w:p>
     <w:p>
       <w:pPr>
-        <w:pStyle w:val="ListParagraph"/>
+        <w:pStyle w:val="Prrafodelista"/>
         <w:numPr>
           <w:ilvl w:val="1"/>
           <w:numId w:val="2"/>
@@ -675,7 +769,7 @@
     </w:p>
     <w:p>
       <w:pPr>
-        <w:pStyle w:val="ListParagraph"/>
+        <w:pStyle w:val="Prrafodelista"/>
         <w:spacing w:before="120" w:after="120" w:line="300" w:lineRule="auto"/>
         <w:ind w:left="709"/>
         <w:contextualSpacing w:val="0"/>
@@ -698,7 +792,7 @@
     </w:p>
     <w:p>
       <w:pPr>
-        <w:pStyle w:val="ListParagraph"/>
+        <w:pStyle w:val="Prrafodelista"/>
         <w:numPr>
           <w:ilvl w:val="1"/>
           <w:numId w:val="2"/>
@@ -736,12 +830,24 @@
     </w:p>
     <w:p>
       <w:pPr>
-        <w:pStyle w:val="ListParagraph"/>
-        <w:spacing w:after="0" w:line="300" w:lineRule="auto"/>
+        <w:pStyle w:val="Prrafodelista"/>
+        <w:spacing w:before="120" w:after="120" w:line="300" w:lineRule="auto"/>
         <w:ind w:left="709"/>
         <w:contextualSpacing w:val="0"/>
         <w:rPr>
           <w:rFonts w:ascii="Times New Roman" w:eastAsia="Times New Roman" w:hAnsi="Times New Roman" w:cs="Times New Roman"/>
+          <w:b/>
+          <w:sz w:val="26"/>
+          <w:szCs w:val="26"/>
+          <w:lang w:val="en-US"/>
+        </w:rPr>
+      </w:pPr>
+    </w:p>
+    <w:p>
+      <w:pPr>
+        <w:rPr>
+          <w:rFonts w:ascii="Times New Roman" w:eastAsia="Times New Roman" w:hAnsi="Times New Roman" w:cs="Times New Roman"/>
+          <w:b/>
           <w:sz w:val="24"/>
           <w:szCs w:val="24"/>
           <w:lang w:val="en-US"/>
@@ -750,179 +856,17 @@
       <w:r>
         <w:rPr>
           <w:rFonts w:ascii="Times New Roman" w:eastAsia="Times New Roman" w:hAnsi="Times New Roman" w:cs="Times New Roman"/>
+          <w:b/>
           <w:sz w:val="24"/>
           <w:szCs w:val="24"/>
           <w:lang w:val="en-US"/>
         </w:rPr>
-        <w:t>The webpage supported two modes of</w:t>
-      </w:r>
-      <w:r>
-        <w:rPr>
-          <w:rFonts w:ascii="Times New Roman" w:eastAsia="Times New Roman" w:hAnsi="Times New Roman" w:cs="Times New Roman"/>
-          <w:sz w:val="24"/>
-          <w:szCs w:val="24"/>
-          <w:lang w:val="en-US"/>
-        </w:rPr>
-        <w:t xml:space="preserve"> being there, otherwise it can be used with or without a subscriptions. </w:t>
-      </w:r>
-    </w:p>
-    <w:p>
-      <w:pPr>
-        <w:pStyle w:val="ListParagraph"/>
-        <w:spacing w:after="0" w:line="300" w:lineRule="auto"/>
-        <w:ind w:left="709"/>
-        <w:contextualSpacing w:val="0"/>
-        <w:rPr>
-          <w:rFonts w:ascii="Times New Roman" w:eastAsia="Times New Roman" w:hAnsi="Times New Roman" w:cs="Times New Roman"/>
-          <w:sz w:val="24"/>
-          <w:szCs w:val="24"/>
-          <w:lang w:val="en-US"/>
-        </w:rPr>
-      </w:pPr>
-      <w:r>
-        <w:rPr>
-          <w:rFonts w:ascii="Times New Roman" w:eastAsia="Times New Roman" w:hAnsi="Times New Roman" w:cs="Times New Roman"/>
-          <w:sz w:val="24"/>
-          <w:szCs w:val="24"/>
-          <w:lang w:val="en-US"/>
-        </w:rPr>
-        <w:t>Not subscribed users</w:t>
-      </w:r>
-      <w:r>
-        <w:rPr>
-          <w:rFonts w:ascii="Times New Roman" w:eastAsia="Times New Roman" w:hAnsi="Times New Roman" w:cs="Times New Roman"/>
-          <w:sz w:val="24"/>
-          <w:szCs w:val="24"/>
-          <w:lang w:val="en-US"/>
-        </w:rPr>
-        <w:t xml:space="preserve"> have less available fu</w:t>
-      </w:r>
-      <w:r>
-        <w:rPr>
-          <w:rFonts w:ascii="Times New Roman" w:eastAsia="Times New Roman" w:hAnsi="Times New Roman" w:cs="Times New Roman"/>
-          <w:sz w:val="24"/>
-          <w:szCs w:val="24"/>
-          <w:lang w:val="en-US"/>
-        </w:rPr>
-        <w:t xml:space="preserve">nctionalities and opportunities. </w:t>
-      </w:r>
-      <w:r>
-        <w:rPr>
-          <w:rFonts w:ascii="Times New Roman" w:eastAsia="Times New Roman" w:hAnsi="Times New Roman" w:cs="Times New Roman"/>
-          <w:sz w:val="24"/>
-          <w:szCs w:val="24"/>
-          <w:lang w:val="en-US"/>
-        </w:rPr>
-        <w:t xml:space="preserve">So in this mode it will work not fully. </w:t>
-      </w:r>
-      <w:r>
-        <w:rPr>
-          <w:rFonts w:ascii="Times New Roman" w:eastAsia="Times New Roman" w:hAnsi="Times New Roman" w:cs="Times New Roman"/>
-          <w:sz w:val="24"/>
-          <w:szCs w:val="24"/>
-          <w:lang w:val="en-US"/>
-        </w:rPr>
-        <w:t>They can navigate published videos and basic information about them such as descriptions, amount of likes, dislikes, sharing, titles and how many people have seen this current video. Also search videos</w:t>
-      </w:r>
-      <w:r>
-        <w:rPr>
-          <w:rFonts w:ascii="Times New Roman" w:eastAsia="Times New Roman" w:hAnsi="Times New Roman" w:cs="Times New Roman"/>
-          <w:sz w:val="24"/>
-          <w:szCs w:val="24"/>
-          <w:lang w:val="en-US"/>
-        </w:rPr>
-        <w:t xml:space="preserve"> </w:t>
-      </w:r>
-      <w:r>
-        <w:rPr>
-          <w:rFonts w:ascii="Times New Roman" w:eastAsia="Times New Roman" w:hAnsi="Times New Roman" w:cs="Times New Roman"/>
-          <w:sz w:val="24"/>
-          <w:szCs w:val="24"/>
-          <w:lang w:val="en-US"/>
-        </w:rPr>
-        <w:t>related to a specific topic</w:t>
-      </w:r>
-      <w:r>
-        <w:rPr>
-          <w:rFonts w:ascii="Times New Roman" w:eastAsia="Times New Roman" w:hAnsi="Times New Roman" w:cs="Times New Roman"/>
-          <w:sz w:val="24"/>
-          <w:szCs w:val="24"/>
-          <w:lang w:val="en-US"/>
-        </w:rPr>
-        <w:t xml:space="preserve"> with </w:t>
-      </w:r>
-      <w:r>
-        <w:rPr>
-          <w:rFonts w:ascii="Times New Roman" w:eastAsia="Times New Roman" w:hAnsi="Times New Roman" w:cs="Times New Roman"/>
-          <w:sz w:val="24"/>
-          <w:szCs w:val="24"/>
-          <w:lang w:val="en-US"/>
-        </w:rPr>
-        <w:t>search system which is built inside of the website for using it easy and without confusing and also create an account and then sign in to the system.</w:t>
-      </w:r>
-    </w:p>
-    <w:p>
-      <w:pPr>
-        <w:pStyle w:val="ListParagraph"/>
-        <w:spacing w:after="0" w:line="300" w:lineRule="auto"/>
-        <w:ind w:left="709"/>
-        <w:contextualSpacing w:val="0"/>
-        <w:rPr>
-          <w:rFonts w:ascii="Times New Roman" w:eastAsia="Times New Roman" w:hAnsi="Times New Roman" w:cs="Times New Roman"/>
-          <w:sz w:val="24"/>
-          <w:szCs w:val="24"/>
-          <w:lang w:val="en-US"/>
-        </w:rPr>
-      </w:pPr>
-      <w:r>
-        <w:rPr>
-          <w:rFonts w:ascii="Times New Roman" w:eastAsia="Times New Roman" w:hAnsi="Times New Roman" w:cs="Times New Roman"/>
-          <w:sz w:val="24"/>
-          <w:szCs w:val="24"/>
-          <w:lang w:val="en-US"/>
-        </w:rPr>
-        <w:t>When the user is logged to the system, here we can notice bigger range of various functionalities. Keeping functionalities which has unregistered user and much more. Additionally, they can interact directly with the videos (likes, comments, sharing in other social networks), save favorite videos to the playlists, which are created by that user, subscribe playlists from other users. In creating playlist process will be available three options such as private list which nobody can follow, public</w:t>
-      </w:r>
-      <w:r>
-        <w:rPr>
-          <w:rFonts w:ascii="Times New Roman" w:eastAsia="Times New Roman" w:hAnsi="Times New Roman" w:cs="Times New Roman"/>
-          <w:sz w:val="24"/>
-          <w:szCs w:val="24"/>
-          <w:lang w:val="en-US"/>
-        </w:rPr>
-        <w:t xml:space="preserve"> </w:t>
-      </w:r>
-      <w:r>
-        <w:rPr>
-          <w:rFonts w:ascii="Times New Roman" w:eastAsia="Times New Roman" w:hAnsi="Times New Roman" w:cs="Times New Roman"/>
-          <w:sz w:val="24"/>
-          <w:szCs w:val="24"/>
-          <w:lang w:val="en-US"/>
-        </w:rPr>
-        <w:t>list</w:t>
-      </w:r>
-      <w:r>
-        <w:rPr>
-          <w:rFonts w:ascii="Times New Roman" w:eastAsia="Times New Roman" w:hAnsi="Times New Roman" w:cs="Times New Roman"/>
-          <w:sz w:val="24"/>
-          <w:szCs w:val="24"/>
-          <w:lang w:val="en-US"/>
-        </w:rPr>
-        <w:t xml:space="preserve"> which are visible for everybody</w:t>
-      </w:r>
-      <w:r>
-        <w:rPr>
-          <w:rFonts w:ascii="Times New Roman" w:eastAsia="Times New Roman" w:hAnsi="Times New Roman" w:cs="Times New Roman"/>
-          <w:sz w:val="24"/>
-          <w:szCs w:val="24"/>
-          <w:lang w:val="en-US"/>
-        </w:rPr>
-        <w:t xml:space="preserve"> and collaborative list where other users can participate and add different content.</w:t>
-      </w:r>
-    </w:p>
-    <w:p>
-      <w:pPr>
-        <w:pStyle w:val="ListParagraph"/>
+        <w:br w:type="page"/>
+      </w:r>
+    </w:p>
+    <w:p>
+      <w:pPr>
+        <w:pStyle w:val="Prrafodelista"/>
         <w:numPr>
           <w:ilvl w:val="0"/>
           <w:numId w:val="1"/>
@@ -945,12 +889,13 @@
           <w:szCs w:val="26"/>
           <w:lang w:val="en-US"/>
         </w:rPr>
+        <w:lastRenderedPageBreak/>
         <w:t>Analysis and evaluation</w:t>
       </w:r>
     </w:p>
     <w:p>
       <w:pPr>
-        <w:pStyle w:val="ListParagraph"/>
+        <w:pStyle w:val="Prrafodelista"/>
         <w:numPr>
           <w:ilvl w:val="1"/>
           <w:numId w:val="1"/>
@@ -978,9 +923,9 @@
     </w:p>
     <w:p>
       <w:pPr>
-        <w:pStyle w:val="ListParagraph"/>
-        <w:spacing w:after="0" w:line="300" w:lineRule="auto"/>
-        <w:ind w:left="794"/>
+        <w:pStyle w:val="Prrafodelista"/>
+        <w:spacing w:before="120" w:after="120" w:line="300" w:lineRule="auto"/>
+        <w:ind w:left="792"/>
         <w:contextualSpacing w:val="0"/>
         <w:rPr>
           <w:rFonts w:ascii="Times New Roman" w:eastAsia="Times New Roman" w:hAnsi="Times New Roman" w:cs="Times New Roman"/>
@@ -1007,459 +952,10 @@
         </w:rPr>
         <w:t>e third exercise to understand the needs and motivations of the final users.</w:t>
       </w:r>
-      <w:r>
-        <w:rPr>
-          <w:rFonts w:ascii="Times New Roman" w:eastAsia="Times New Roman" w:hAnsi="Times New Roman" w:cs="Times New Roman"/>
-          <w:sz w:val="24"/>
-          <w:szCs w:val="26"/>
-          <w:lang w:val="en-US"/>
-        </w:rPr>
-        <w:t xml:space="preserve"> Also we took the idea to divide our home page to different categories which will be interesting for users including popular content and so on. </w:t>
-      </w:r>
-    </w:p>
-    <w:p>
-      <w:pPr>
-        <w:pStyle w:val="ListParagraph"/>
-        <w:spacing w:after="0" w:line="300" w:lineRule="auto"/>
-        <w:ind w:left="794"/>
-        <w:contextualSpacing w:val="0"/>
-        <w:rPr>
-          <w:rFonts w:ascii="Times New Roman" w:eastAsia="Times New Roman" w:hAnsi="Times New Roman" w:cs="Times New Roman"/>
-          <w:sz w:val="24"/>
-          <w:szCs w:val="26"/>
-          <w:lang w:val="en-US"/>
-        </w:rPr>
-      </w:pPr>
-      <w:r>
-        <w:rPr>
-          <w:rFonts w:ascii="Times New Roman" w:eastAsia="Times New Roman" w:hAnsi="Times New Roman" w:cs="Times New Roman"/>
-          <w:sz w:val="24"/>
-          <w:szCs w:val="26"/>
-          <w:lang w:val="en-US"/>
-        </w:rPr>
-        <w:t xml:space="preserve">Now is so difficult to find the website which works only for children without forbidden content for under 18. And parents sometimes don’t allow touch computer and serf into internet because of this kind of content. It was inspired us to give children opportunity to introduce for themselves a new world and to </w:t>
-      </w:r>
-      <w:r>
-        <w:rPr>
-          <w:rFonts w:ascii="Times New Roman" w:eastAsia="Times New Roman" w:hAnsi="Times New Roman" w:cs="Times New Roman"/>
-          <w:sz w:val="24"/>
-          <w:szCs w:val="26"/>
-          <w:lang w:val="en-US"/>
-        </w:rPr>
-        <w:lastRenderedPageBreak/>
-        <w:t xml:space="preserve">be sure that the parents are calm </w:t>
-      </w:r>
-      <w:r>
-        <w:rPr>
-          <w:rFonts w:ascii="Times New Roman" w:eastAsia="Times New Roman" w:hAnsi="Times New Roman" w:cs="Times New Roman"/>
-          <w:sz w:val="24"/>
-          <w:szCs w:val="26"/>
-          <w:lang w:val="en-US"/>
-        </w:rPr>
-        <w:t xml:space="preserve">about </w:t>
-      </w:r>
-      <w:r>
-        <w:rPr>
-          <w:rFonts w:ascii="Times New Roman" w:eastAsia="Times New Roman" w:hAnsi="Times New Roman" w:cs="Times New Roman"/>
-          <w:sz w:val="24"/>
-          <w:szCs w:val="26"/>
-          <w:lang w:val="en-US"/>
-        </w:rPr>
-        <w:t xml:space="preserve">that and they don’t need </w:t>
-      </w:r>
-      <w:r>
-        <w:rPr>
-          <w:rFonts w:ascii="Times New Roman" w:eastAsia="Times New Roman" w:hAnsi="Times New Roman" w:cs="Times New Roman"/>
-          <w:sz w:val="24"/>
-          <w:szCs w:val="26"/>
-          <w:lang w:val="en-US"/>
-        </w:rPr>
-        <w:t>to be nervous. O</w:t>
-      </w:r>
-      <w:r>
-        <w:rPr>
-          <w:rFonts w:ascii="Times New Roman" w:eastAsia="Times New Roman" w:hAnsi="Times New Roman" w:cs="Times New Roman"/>
-          <w:sz w:val="24"/>
-          <w:szCs w:val="26"/>
-          <w:lang w:val="en-US"/>
-        </w:rPr>
-        <w:t xml:space="preserve">ur website </w:t>
-      </w:r>
-      <w:r>
-        <w:rPr>
-          <w:rFonts w:ascii="Times New Roman" w:eastAsia="Times New Roman" w:hAnsi="Times New Roman" w:cs="Times New Roman"/>
-          <w:sz w:val="24"/>
-          <w:szCs w:val="26"/>
-          <w:lang w:val="en-US"/>
-        </w:rPr>
-        <w:t>does</w:t>
-      </w:r>
-      <w:r>
-        <w:rPr>
-          <w:rFonts w:ascii="Times New Roman" w:eastAsia="Times New Roman" w:hAnsi="Times New Roman" w:cs="Times New Roman"/>
-          <w:sz w:val="24"/>
-          <w:szCs w:val="26"/>
-          <w:lang w:val="en-US"/>
-        </w:rPr>
-        <w:t xml:space="preserve"> support</w:t>
-      </w:r>
-      <w:r>
-        <w:rPr>
-          <w:rFonts w:ascii="Times New Roman" w:eastAsia="Times New Roman" w:hAnsi="Times New Roman" w:cs="Times New Roman"/>
-          <w:sz w:val="24"/>
-          <w:szCs w:val="26"/>
-          <w:lang w:val="en-US"/>
-        </w:rPr>
-        <w:t xml:space="preserve"> this mode</w:t>
-      </w:r>
-      <w:r>
-        <w:rPr>
-          <w:rFonts w:ascii="Times New Roman" w:eastAsia="Times New Roman" w:hAnsi="Times New Roman" w:cs="Times New Roman"/>
-          <w:sz w:val="24"/>
-          <w:szCs w:val="26"/>
-          <w:lang w:val="en-US"/>
-        </w:rPr>
-        <w:t xml:space="preserve"> and we have special private policy for children.</w:t>
-      </w:r>
-    </w:p>
-    <w:p>
-      <w:pPr>
-        <w:pStyle w:val="ListParagraph"/>
-        <w:spacing w:after="0" w:line="300" w:lineRule="auto"/>
-        <w:ind w:left="794"/>
-        <w:contextualSpacing w:val="0"/>
-        <w:rPr>
-          <w:rFonts w:ascii="Times New Roman" w:eastAsia="Times New Roman" w:hAnsi="Times New Roman" w:cs="Times New Roman"/>
-          <w:sz w:val="24"/>
-          <w:szCs w:val="26"/>
-          <w:lang w:val="en-US"/>
-        </w:rPr>
-      </w:pPr>
-      <w:r>
-        <w:rPr>
-          <w:rFonts w:ascii="Times New Roman" w:eastAsia="Times New Roman" w:hAnsi="Times New Roman" w:cs="Times New Roman"/>
-          <w:sz w:val="24"/>
-          <w:szCs w:val="26"/>
-          <w:lang w:val="en-US"/>
-        </w:rPr>
-        <w:t>We tried to satisfy the users’ needs by supporting a big range of functionalities and by friendly and lovely design for children in order they know that this space for them, to make their feelings special.</w:t>
-      </w:r>
-    </w:p>
-    <w:p>
-      <w:pPr>
-        <w:pStyle w:val="ListParagraph"/>
-        <w:spacing w:after="0" w:line="300" w:lineRule="auto"/>
-        <w:ind w:left="794"/>
-        <w:contextualSpacing w:val="0"/>
-        <w:rPr>
-          <w:rFonts w:ascii="Times New Roman" w:eastAsia="Times New Roman" w:hAnsi="Times New Roman" w:cs="Times New Roman"/>
-          <w:sz w:val="24"/>
-          <w:szCs w:val="26"/>
-          <w:lang w:val="en-US"/>
-        </w:rPr>
-      </w:pPr>
-      <w:r>
-        <w:rPr>
-          <w:rFonts w:ascii="Times New Roman" w:eastAsia="Times New Roman" w:hAnsi="Times New Roman" w:cs="Times New Roman"/>
-          <w:sz w:val="24"/>
-          <w:szCs w:val="26"/>
-          <w:lang w:val="en-US"/>
-        </w:rPr>
-        <w:t>We developed these pages:</w:t>
-      </w:r>
-    </w:p>
-    <w:p>
-      <w:pPr>
-        <w:pStyle w:val="ListParagraph"/>
-        <w:numPr>
-          <w:ilvl w:val="0"/>
-          <w:numId w:val="6"/>
-        </w:numPr>
-        <w:spacing w:after="0" w:line="300" w:lineRule="auto"/>
-        <w:contextualSpacing w:val="0"/>
-        <w:rPr>
-          <w:rFonts w:ascii="Times New Roman" w:eastAsia="Times New Roman" w:hAnsi="Times New Roman" w:cs="Times New Roman"/>
-          <w:sz w:val="24"/>
-          <w:szCs w:val="26"/>
-          <w:lang w:val="en-US"/>
-        </w:rPr>
-      </w:pPr>
-      <w:r>
-        <w:rPr>
-          <w:rFonts w:ascii="Times New Roman" w:eastAsia="Times New Roman" w:hAnsi="Times New Roman" w:cs="Times New Roman"/>
-          <w:sz w:val="24"/>
-          <w:szCs w:val="26"/>
-          <w:lang w:val="en-US"/>
-        </w:rPr>
-        <w:t>Home page</w:t>
-      </w:r>
-    </w:p>
-    <w:p>
-      <w:pPr>
-        <w:pStyle w:val="ListParagraph"/>
-        <w:spacing w:after="0" w:line="300" w:lineRule="auto"/>
-        <w:ind w:left="1154"/>
-        <w:contextualSpacing w:val="0"/>
-        <w:rPr>
-          <w:rFonts w:ascii="Times New Roman" w:eastAsia="Times New Roman" w:hAnsi="Times New Roman" w:cs="Times New Roman"/>
-          <w:sz w:val="24"/>
-          <w:szCs w:val="26"/>
-          <w:lang w:val="en-US"/>
-        </w:rPr>
-      </w:pPr>
-      <w:r>
-        <w:rPr>
-          <w:rFonts w:ascii="Times New Roman" w:eastAsia="Times New Roman" w:hAnsi="Times New Roman" w:cs="Times New Roman"/>
-          <w:sz w:val="24"/>
-          <w:szCs w:val="26"/>
-          <w:lang w:val="en-US"/>
-        </w:rPr>
-        <w:t xml:space="preserve">Here the user can use search system, menu, sign in/out depends on current status being on website, see his profile picture if is is, and also by clicking on video it will provide the user to play page </w:t>
-      </w:r>
-      <w:r>
-        <w:rPr>
-          <w:rFonts w:ascii="Times New Roman" w:eastAsia="Times New Roman" w:hAnsi="Times New Roman" w:cs="Times New Roman"/>
-          <w:sz w:val="24"/>
-          <w:szCs w:val="26"/>
-          <w:lang w:val="en-US"/>
-        </w:rPr>
-        <w:t>with appearing the clicked video before in bigger dimension and with corresponding information about, and also related videos to this current video.</w:t>
-      </w:r>
-    </w:p>
-    <w:p>
-      <w:pPr>
-        <w:pStyle w:val="ListParagraph"/>
-        <w:numPr>
-          <w:ilvl w:val="0"/>
-          <w:numId w:val="6"/>
-        </w:numPr>
-        <w:spacing w:after="0" w:line="300" w:lineRule="auto"/>
-        <w:contextualSpacing w:val="0"/>
-        <w:rPr>
-          <w:rFonts w:ascii="Times New Roman" w:eastAsia="Times New Roman" w:hAnsi="Times New Roman" w:cs="Times New Roman"/>
-          <w:sz w:val="24"/>
-          <w:szCs w:val="26"/>
-          <w:lang w:val="en-US"/>
-        </w:rPr>
-      </w:pPr>
-      <w:r>
-        <w:rPr>
-          <w:rFonts w:ascii="Times New Roman" w:eastAsia="Times New Roman" w:hAnsi="Times New Roman" w:cs="Times New Roman"/>
-          <w:sz w:val="24"/>
-          <w:szCs w:val="26"/>
-          <w:lang w:val="en-US"/>
-        </w:rPr>
-        <w:t xml:space="preserve">Play page </w:t>
-      </w:r>
-    </w:p>
-    <w:p>
-      <w:pPr>
-        <w:pStyle w:val="ListParagraph"/>
-        <w:spacing w:after="0" w:line="300" w:lineRule="auto"/>
-        <w:ind w:left="1154"/>
-        <w:contextualSpacing w:val="0"/>
-        <w:rPr>
-          <w:rFonts w:ascii="Times New Roman" w:eastAsia="Times New Roman" w:hAnsi="Times New Roman" w:cs="Times New Roman"/>
-          <w:sz w:val="24"/>
-          <w:szCs w:val="26"/>
-          <w:lang w:val="en-US"/>
-        </w:rPr>
-      </w:pPr>
-      <w:r>
-        <w:rPr>
-          <w:rFonts w:ascii="Times New Roman" w:eastAsia="Times New Roman" w:hAnsi="Times New Roman" w:cs="Times New Roman"/>
-          <w:sz w:val="24"/>
-          <w:szCs w:val="26"/>
-          <w:lang w:val="en-US"/>
-        </w:rPr>
-        <w:t>Here the user can see the video was selected by him , additional information about , interact with this information if the user is registered and leave the comments about current video. Also user can add favorite videos to the playlist.</w:t>
-      </w:r>
-    </w:p>
-    <w:p>
-      <w:pPr>
-        <w:pStyle w:val="ListParagraph"/>
-        <w:numPr>
-          <w:ilvl w:val="0"/>
-          <w:numId w:val="6"/>
-        </w:numPr>
-        <w:spacing w:after="0" w:line="300" w:lineRule="auto"/>
-        <w:contextualSpacing w:val="0"/>
-        <w:rPr>
-          <w:rFonts w:ascii="Times New Roman" w:eastAsia="Times New Roman" w:hAnsi="Times New Roman" w:cs="Times New Roman"/>
-          <w:sz w:val="24"/>
-          <w:szCs w:val="26"/>
-          <w:lang w:val="en-US"/>
-        </w:rPr>
-      </w:pPr>
-      <w:r>
-        <w:rPr>
-          <w:rFonts w:ascii="Times New Roman" w:eastAsia="Times New Roman" w:hAnsi="Times New Roman" w:cs="Times New Roman"/>
-          <w:sz w:val="24"/>
-          <w:szCs w:val="26"/>
-          <w:lang w:val="en-US"/>
-        </w:rPr>
-        <w:t>Playlist page</w:t>
-      </w:r>
-    </w:p>
-    <w:p>
-      <w:pPr>
-        <w:pStyle w:val="ListParagraph"/>
-        <w:spacing w:after="0" w:line="300" w:lineRule="auto"/>
-        <w:ind w:left="1154"/>
-        <w:contextualSpacing w:val="0"/>
-        <w:rPr>
-          <w:rFonts w:ascii="Times New Roman" w:eastAsia="Times New Roman" w:hAnsi="Times New Roman" w:cs="Times New Roman"/>
-          <w:sz w:val="24"/>
-          <w:szCs w:val="26"/>
-          <w:lang w:val="en-US"/>
-        </w:rPr>
-      </w:pPr>
-      <w:r>
-        <w:rPr>
-          <w:rFonts w:ascii="Times New Roman" w:eastAsia="Times New Roman" w:hAnsi="Times New Roman" w:cs="Times New Roman"/>
-          <w:sz w:val="24"/>
-          <w:szCs w:val="26"/>
-          <w:lang w:val="en-US"/>
-        </w:rPr>
-        <w:t xml:space="preserve">Here the user can create the playlist , which can be private, </w:t>
-      </w:r>
-      <w:r>
-        <w:rPr>
-          <w:rFonts w:ascii="Times New Roman" w:eastAsia="Times New Roman" w:hAnsi="Times New Roman" w:cs="Times New Roman"/>
-          <w:sz w:val="24"/>
-          <w:szCs w:val="26"/>
-          <w:lang w:val="en-US"/>
-        </w:rPr>
-        <w:t>public and collaborative list. Then here the user has playlists created by him and following playlists from other users. By clicking on this videos the user also will be moved to play page to watch this video in bigger dimension.</w:t>
-      </w:r>
-    </w:p>
-    <w:p>
-      <w:pPr>
-        <w:pStyle w:val="ListParagraph"/>
-        <w:spacing w:after="0" w:line="300" w:lineRule="auto"/>
-        <w:ind w:left="1154"/>
-        <w:contextualSpacing w:val="0"/>
-        <w:rPr>
-          <w:rFonts w:ascii="Times New Roman" w:eastAsia="Times New Roman" w:hAnsi="Times New Roman" w:cs="Times New Roman"/>
-          <w:sz w:val="24"/>
-          <w:szCs w:val="26"/>
-          <w:lang w:val="en-US"/>
-        </w:rPr>
-      </w:pPr>
-      <w:r>
-        <w:rPr>
-          <w:rFonts w:ascii="Times New Roman" w:eastAsia="Times New Roman" w:hAnsi="Times New Roman" w:cs="Times New Roman"/>
-          <w:sz w:val="24"/>
-          <w:szCs w:val="26"/>
-          <w:lang w:val="en-US"/>
-        </w:rPr>
-        <w:t>Here user</w:t>
-      </w:r>
-    </w:p>
-    <w:p>
-      <w:pPr>
-        <w:pStyle w:val="ListParagraph"/>
-        <w:numPr>
-          <w:ilvl w:val="0"/>
-          <w:numId w:val="6"/>
-        </w:numPr>
-        <w:spacing w:after="0" w:line="300" w:lineRule="auto"/>
-        <w:contextualSpacing w:val="0"/>
-        <w:rPr>
-          <w:rFonts w:ascii="Times New Roman" w:eastAsia="Times New Roman" w:hAnsi="Times New Roman" w:cs="Times New Roman"/>
-          <w:sz w:val="24"/>
-          <w:szCs w:val="26"/>
-          <w:lang w:val="en-US"/>
-        </w:rPr>
-      </w:pPr>
-      <w:r>
-        <w:rPr>
-          <w:rFonts w:ascii="Times New Roman" w:eastAsia="Times New Roman" w:hAnsi="Times New Roman" w:cs="Times New Roman"/>
-          <w:sz w:val="24"/>
-          <w:szCs w:val="26"/>
-          <w:lang w:val="en-US"/>
-        </w:rPr>
-        <w:t>Sign in</w:t>
-      </w:r>
-    </w:p>
-    <w:p>
-      <w:pPr>
-        <w:pStyle w:val="ListParagraph"/>
-        <w:numPr>
-          <w:ilvl w:val="0"/>
-          <w:numId w:val="6"/>
-        </w:numPr>
-        <w:spacing w:after="0" w:line="300" w:lineRule="auto"/>
-        <w:contextualSpacing w:val="0"/>
-        <w:rPr>
-          <w:rFonts w:ascii="Times New Roman" w:eastAsia="Times New Roman" w:hAnsi="Times New Roman" w:cs="Times New Roman"/>
-          <w:sz w:val="24"/>
-          <w:szCs w:val="26"/>
-          <w:lang w:val="en-US"/>
-        </w:rPr>
-      </w:pPr>
-      <w:r>
-        <w:rPr>
-          <w:rFonts w:ascii="Times New Roman" w:eastAsia="Times New Roman" w:hAnsi="Times New Roman" w:cs="Times New Roman"/>
-          <w:sz w:val="24"/>
-          <w:szCs w:val="26"/>
-          <w:lang w:val="en-US"/>
-        </w:rPr>
-        <w:t xml:space="preserve">Sign up </w:t>
-      </w:r>
-    </w:p>
-    <w:p>
-      <w:pPr>
-        <w:pStyle w:val="ListParagraph"/>
-        <w:numPr>
-          <w:ilvl w:val="0"/>
-          <w:numId w:val="6"/>
-        </w:numPr>
-        <w:spacing w:after="0" w:line="300" w:lineRule="auto"/>
-        <w:contextualSpacing w:val="0"/>
-        <w:rPr>
-          <w:rFonts w:ascii="Times New Roman" w:eastAsia="Times New Roman" w:hAnsi="Times New Roman" w:cs="Times New Roman"/>
-          <w:sz w:val="24"/>
-          <w:szCs w:val="26"/>
-          <w:lang w:val="en-US"/>
-        </w:rPr>
-      </w:pPr>
-      <w:r>
-        <w:rPr>
-          <w:rFonts w:ascii="Times New Roman" w:eastAsia="Times New Roman" w:hAnsi="Times New Roman" w:cs="Times New Roman"/>
-          <w:sz w:val="24"/>
-          <w:szCs w:val="26"/>
-          <w:lang w:val="en-US"/>
-        </w:rPr>
-        <w:t>Congratulations pages - to welcome users to our website as registered users</w:t>
-      </w:r>
-    </w:p>
-    <w:p>
-      <w:pPr>
-        <w:spacing w:after="0" w:line="300" w:lineRule="auto"/>
-        <w:ind w:left="794"/>
-        <w:rPr>
-          <w:rFonts w:ascii="Times New Roman" w:eastAsia="Times New Roman" w:hAnsi="Times New Roman" w:cs="Times New Roman"/>
-          <w:sz w:val="24"/>
-          <w:szCs w:val="26"/>
-          <w:lang w:val="en-US"/>
-        </w:rPr>
-      </w:pPr>
-      <w:r>
-        <w:rPr>
-          <w:rFonts w:ascii="Times New Roman" w:eastAsia="Times New Roman" w:hAnsi="Times New Roman" w:cs="Times New Roman"/>
-          <w:sz w:val="24"/>
-          <w:szCs w:val="26"/>
-          <w:lang w:val="en-US"/>
-        </w:rPr>
-        <w:t>For economy our memory on computer we just have used the pictures of these videos to make it more real and at the same time minimize cost of memory.</w:t>
-      </w:r>
-      <w:bookmarkStart w:id="0" w:name="_GoBack"/>
-      <w:bookmarkEnd w:id="0"/>
-    </w:p>
-    <w:p>
-      <w:pPr>
-        <w:pStyle w:val="ListParagraph"/>
+    </w:p>
+    <w:p>
+      <w:pPr>
+        <w:pStyle w:val="Prrafodelista"/>
         <w:spacing w:before="120" w:after="120" w:line="300" w:lineRule="auto"/>
         <w:ind w:left="792"/>
         <w:contextualSpacing w:val="0"/>
@@ -1473,21 +969,7 @@
     </w:p>
     <w:p>
       <w:pPr>
-        <w:pStyle w:val="ListParagraph"/>
-        <w:spacing w:before="120" w:after="120" w:line="300" w:lineRule="auto"/>
-        <w:ind w:left="792"/>
-        <w:contextualSpacing w:val="0"/>
-        <w:rPr>
-          <w:rFonts w:ascii="Times New Roman" w:eastAsia="Times New Roman" w:hAnsi="Times New Roman" w:cs="Times New Roman"/>
-          <w:sz w:val="24"/>
-          <w:szCs w:val="26"/>
-          <w:lang w:val="en-US"/>
-        </w:rPr>
-      </w:pPr>
-    </w:p>
-    <w:p>
-      <w:pPr>
-        <w:pStyle w:val="ListParagraph"/>
+        <w:pStyle w:val="Prrafodelista"/>
         <w:numPr>
           <w:ilvl w:val="0"/>
           <w:numId w:val="4"/>
@@ -1515,7 +997,7 @@
     </w:p>
     <w:p>
       <w:pPr>
-        <w:pStyle w:val="ListParagraph"/>
+        <w:pStyle w:val="Prrafodelista"/>
         <w:spacing w:before="120" w:after="120" w:line="300" w:lineRule="auto"/>
         <w:ind w:left="792"/>
         <w:contextualSpacing w:val="0"/>
@@ -1533,7 +1015,6 @@
           <w:sz w:val="24"/>
           <w:szCs w:val="26"/>
         </w:rPr>
-        <w:lastRenderedPageBreak/>
         <w:drawing>
           <wp:anchor distT="0" distB="0" distL="114300" distR="114300" simplePos="0" relativeHeight="251658240" behindDoc="1" locked="0" layoutInCell="1" allowOverlap="1">
             <wp:simplePos x="0" y="0"/>
@@ -1589,7 +1070,7 @@
     </w:p>
     <w:p>
       <w:pPr>
-        <w:pStyle w:val="ListParagraph"/>
+        <w:pStyle w:val="Prrafodelista"/>
         <w:spacing w:before="120" w:after="120" w:line="300" w:lineRule="auto"/>
         <w:ind w:left="792"/>
         <w:contextualSpacing w:val="0"/>
@@ -1603,7 +1084,7 @@
     </w:p>
     <w:p>
       <w:pPr>
-        <w:pStyle w:val="ListParagraph"/>
+        <w:pStyle w:val="Prrafodelista"/>
         <w:spacing w:before="120" w:after="120" w:line="300" w:lineRule="auto"/>
         <w:ind w:left="792"/>
         <w:contextualSpacing w:val="0"/>
@@ -1617,7 +1098,7 @@
     </w:p>
     <w:p>
       <w:pPr>
-        <w:pStyle w:val="ListParagraph"/>
+        <w:pStyle w:val="Prrafodelista"/>
         <w:spacing w:before="120" w:after="120" w:line="300" w:lineRule="auto"/>
         <w:ind w:left="792"/>
         <w:contextualSpacing w:val="0"/>
@@ -1631,7 +1112,7 @@
     </w:p>
     <w:p>
       <w:pPr>
-        <w:pStyle w:val="ListParagraph"/>
+        <w:pStyle w:val="Prrafodelista"/>
         <w:spacing w:before="120" w:after="120" w:line="300" w:lineRule="auto"/>
         <w:ind w:left="792"/>
         <w:contextualSpacing w:val="0"/>
@@ -1645,7 +1126,7 @@
     </w:p>
     <w:p>
       <w:pPr>
-        <w:pStyle w:val="ListParagraph"/>
+        <w:pStyle w:val="Prrafodelista"/>
         <w:spacing w:before="120" w:after="120" w:line="300" w:lineRule="auto"/>
         <w:ind w:left="792"/>
         <w:contextualSpacing w:val="0"/>
@@ -1659,7 +1140,7 @@
     </w:p>
     <w:p>
       <w:pPr>
-        <w:pStyle w:val="ListParagraph"/>
+        <w:pStyle w:val="Prrafodelista"/>
         <w:spacing w:before="120" w:after="120" w:line="300" w:lineRule="auto"/>
         <w:ind w:left="792"/>
         <w:contextualSpacing w:val="0"/>
@@ -1673,7 +1154,7 @@
     </w:p>
     <w:p>
       <w:pPr>
-        <w:pStyle w:val="ListParagraph"/>
+        <w:pStyle w:val="Prrafodelista"/>
         <w:spacing w:before="120" w:after="120" w:line="300" w:lineRule="auto"/>
         <w:ind w:left="792"/>
         <w:contextualSpacing w:val="0"/>
@@ -1687,7 +1168,7 @@
     </w:p>
     <w:p>
       <w:pPr>
-        <w:pStyle w:val="ListParagraph"/>
+        <w:pStyle w:val="Prrafodelista"/>
         <w:spacing w:before="120" w:after="120" w:line="300" w:lineRule="auto"/>
         <w:ind w:left="792"/>
         <w:contextualSpacing w:val="0"/>
@@ -1701,7 +1182,7 @@
     </w:p>
     <w:p>
       <w:pPr>
-        <w:pStyle w:val="ListParagraph"/>
+        <w:pStyle w:val="Prrafodelista"/>
         <w:numPr>
           <w:ilvl w:val="0"/>
           <w:numId w:val="4"/>
@@ -1723,12 +1204,13 @@
           <w:szCs w:val="26"/>
           <w:lang w:val="en-US"/>
         </w:rPr>
+        <w:lastRenderedPageBreak/>
         <w:t>Persona 2: Sarah</w:t>
       </w:r>
     </w:p>
     <w:p>
       <w:pPr>
-        <w:pStyle w:val="ListParagraph"/>
+        <w:pStyle w:val="Prrafodelista"/>
         <w:spacing w:before="120" w:after="120" w:line="300" w:lineRule="auto"/>
         <w:ind w:left="1512"/>
         <w:contextualSpacing w:val="0"/>
@@ -1746,7 +1228,6 @@
           <w:sz w:val="24"/>
           <w:szCs w:val="26"/>
         </w:rPr>
-        <w:lastRenderedPageBreak/>
         <w:drawing>
           <wp:anchor distT="0" distB="0" distL="114300" distR="114300" simplePos="0" relativeHeight="251659264" behindDoc="1" locked="0" layoutInCell="1" allowOverlap="1">
             <wp:simplePos x="0" y="0"/>
@@ -1802,7 +1283,7 @@
     </w:p>
     <w:p>
       <w:pPr>
-        <w:pStyle w:val="ListParagraph"/>
+        <w:pStyle w:val="Prrafodelista"/>
         <w:spacing w:before="120" w:after="120" w:line="300" w:lineRule="auto"/>
         <w:ind w:left="792"/>
         <w:contextualSpacing w:val="0"/>
@@ -1816,7 +1297,7 @@
     </w:p>
     <w:p>
       <w:pPr>
-        <w:pStyle w:val="ListParagraph"/>
+        <w:pStyle w:val="Prrafodelista"/>
         <w:spacing w:before="120" w:after="120" w:line="300" w:lineRule="auto"/>
         <w:ind w:left="792"/>
         <w:contextualSpacing w:val="0"/>
@@ -1830,7 +1311,7 @@
     </w:p>
     <w:p>
       <w:pPr>
-        <w:pStyle w:val="ListParagraph"/>
+        <w:pStyle w:val="Prrafodelista"/>
         <w:spacing w:before="120" w:after="120" w:line="300" w:lineRule="auto"/>
         <w:ind w:left="792"/>
         <w:contextualSpacing w:val="0"/>
@@ -1844,7 +1325,7 @@
     </w:p>
     <w:p>
       <w:pPr>
-        <w:pStyle w:val="ListParagraph"/>
+        <w:pStyle w:val="Prrafodelista"/>
         <w:numPr>
           <w:ilvl w:val="2"/>
           <w:numId w:val="1"/>
@@ -1862,7 +1343,7 @@
     </w:p>
     <w:p>
       <w:pPr>
-        <w:pStyle w:val="ListParagraph"/>
+        <w:pStyle w:val="Prrafodelista"/>
         <w:numPr>
           <w:ilvl w:val="2"/>
           <w:numId w:val="1"/>
@@ -1964,7 +1445,7 @@
     </w:p>
     <w:p>
       <w:pPr>
-        <w:pStyle w:val="ListParagraph"/>
+        <w:pStyle w:val="Prrafodelista"/>
         <w:numPr>
           <w:ilvl w:val="0"/>
           <w:numId w:val="4"/>
@@ -2011,7 +1492,7 @@
     </w:p>
     <w:p>
       <w:pPr>
-        <w:pStyle w:val="ListParagraph"/>
+        <w:pStyle w:val="Prrafodelista"/>
         <w:spacing w:before="120" w:after="120" w:line="300" w:lineRule="auto"/>
         <w:ind w:left="1512"/>
         <w:rPr>
@@ -2182,7 +1663,7 @@
     </w:p>
     <w:p>
       <w:pPr>
-        <w:pStyle w:val="ListParagraph"/>
+        <w:pStyle w:val="Prrafodelista"/>
         <w:numPr>
           <w:ilvl w:val="1"/>
           <w:numId w:val="1"/>
@@ -2206,12 +1687,24 @@
           <w:lang w:val="en-US"/>
         </w:rPr>
         <w:lastRenderedPageBreak/>
-        <w:t>Analysis and evaluation of similar webpages</w:t>
-      </w:r>
-    </w:p>
-    <w:p>
-      <w:pPr>
-        <w:pStyle w:val="ListParagraph"/>
+        <w:t xml:space="preserve">Analysis and evaluation of similar </w:t>
+      </w:r>
+      <w:proofErr w:type="spellStart"/>
+      <w:r>
+        <w:rPr>
+          <w:rFonts w:ascii="Times New Roman" w:eastAsia="Times New Roman" w:hAnsi="Times New Roman" w:cs="Times New Roman"/>
+          <w:b/>
+          <w:sz w:val="26"/>
+          <w:szCs w:val="26"/>
+          <w:lang w:val="en-US"/>
+        </w:rPr>
+        <w:t>webpages</w:t>
+      </w:r>
+      <w:proofErr w:type="spellEnd"/>
+    </w:p>
+    <w:p>
+      <w:pPr>
+        <w:pStyle w:val="Prrafodelista"/>
         <w:numPr>
           <w:ilvl w:val="2"/>
           <w:numId w:val="1"/>
@@ -2229,7 +1722,7 @@
     </w:p>
     <w:p>
       <w:pPr>
-        <w:pStyle w:val="ListParagraph"/>
+        <w:pStyle w:val="Prrafodelista"/>
         <w:numPr>
           <w:ilvl w:val="2"/>
           <w:numId w:val="1"/>
@@ -2247,7 +1740,7 @@
     </w:p>
     <w:p>
       <w:pPr>
-        <w:pStyle w:val="ListParagraph"/>
+        <w:pStyle w:val="Prrafodelista"/>
         <w:numPr>
           <w:ilvl w:val="2"/>
           <w:numId w:val="1"/>
@@ -2286,7 +1779,7 @@
     </w:p>
     <w:p>
       <w:pPr>
-        <w:pStyle w:val="ListParagraph"/>
+        <w:pStyle w:val="Prrafodelista"/>
         <w:numPr>
           <w:ilvl w:val="0"/>
           <w:numId w:val="1"/>
@@ -2315,7 +1808,7 @@
     </w:p>
     <w:p>
       <w:pPr>
-        <w:pStyle w:val="ListParagraph"/>
+        <w:pStyle w:val="Prrafodelista"/>
         <w:numPr>
           <w:ilvl w:val="1"/>
           <w:numId w:val="1"/>
@@ -2343,7 +1836,7 @@
     </w:p>
     <w:p>
       <w:pPr>
-        <w:pStyle w:val="ListParagraph"/>
+        <w:pStyle w:val="Prrafodelista"/>
         <w:numPr>
           <w:ilvl w:val="2"/>
           <w:numId w:val="1"/>
@@ -2371,7 +1864,7 @@
     </w:p>
     <w:p>
       <w:pPr>
-        <w:pStyle w:val="ListParagraph"/>
+        <w:pStyle w:val="Prrafodelista"/>
         <w:spacing w:before="120" w:after="120" w:line="300" w:lineRule="auto"/>
         <w:ind w:left="567"/>
         <w:contextualSpacing w:val="0"/>
@@ -2389,12 +1882,32 @@
           <w:szCs w:val="26"/>
           <w:lang w:val="en-US"/>
         </w:rPr>
-        <w:t>The first prototype, which was “Tubevision”, had the following main goal, which was explained in the third exercise:</w:t>
-      </w:r>
-    </w:p>
-    <w:p>
-      <w:pPr>
-        <w:pStyle w:val="ListParagraph"/>
+        <w:t>The first prototype, which was “</w:t>
+      </w:r>
+      <w:proofErr w:type="spellStart"/>
+      <w:r>
+        <w:rPr>
+          <w:rFonts w:ascii="Times New Roman" w:eastAsia="Times New Roman" w:hAnsi="Times New Roman" w:cs="Times New Roman"/>
+          <w:sz w:val="24"/>
+          <w:szCs w:val="26"/>
+          <w:lang w:val="en-US"/>
+        </w:rPr>
+        <w:t>Tubevision</w:t>
+      </w:r>
+      <w:proofErr w:type="spellEnd"/>
+      <w:r>
+        <w:rPr>
+          <w:rFonts w:ascii="Times New Roman" w:eastAsia="Times New Roman" w:hAnsi="Times New Roman" w:cs="Times New Roman"/>
+          <w:sz w:val="24"/>
+          <w:szCs w:val="26"/>
+          <w:lang w:val="en-US"/>
+        </w:rPr>
+        <w:t>”, had the following main goal, which was explained in the third exercise:</w:t>
+      </w:r>
+    </w:p>
+    <w:p>
+      <w:pPr>
+        <w:pStyle w:val="Prrafodelista"/>
         <w:spacing w:before="120" w:after="120" w:line="300" w:lineRule="auto"/>
         <w:ind w:left="567"/>
         <w:contextualSpacing w:val="0"/>
@@ -2421,12 +1934,52 @@
           <w:szCs w:val="26"/>
           <w:lang w:val="en-US"/>
         </w:rPr>
-        <w:t xml:space="preserve">*Tubevision*, our video content platform, is a multimedia website for a diverse audience of users. Designed as an easy-to-use website, it features the ability to browse for content by category and to search for content through the use of a search box. Users to the website must subscribe in order to access the video content on the website, which spans from user-uploaded videos to TV streaming content to movies/films. In addition, *Tubevision* is accessible via a mobile device or a traditional desktop computer. </w:t>
-      </w:r>
-    </w:p>
-    <w:p>
-      <w:pPr>
-        <w:pStyle w:val="ListParagraph"/>
+        <w:t>*</w:t>
+      </w:r>
+      <w:proofErr w:type="spellStart"/>
+      <w:r>
+        <w:rPr>
+          <w:rFonts w:ascii="Times New Roman" w:eastAsia="Times New Roman" w:hAnsi="Times New Roman" w:cs="Times New Roman"/>
+          <w:sz w:val="24"/>
+          <w:szCs w:val="26"/>
+          <w:lang w:val="en-US"/>
+        </w:rPr>
+        <w:t>Tubevision</w:t>
+      </w:r>
+      <w:proofErr w:type="spellEnd"/>
+      <w:r>
+        <w:rPr>
+          <w:rFonts w:ascii="Times New Roman" w:eastAsia="Times New Roman" w:hAnsi="Times New Roman" w:cs="Times New Roman"/>
+          <w:sz w:val="24"/>
+          <w:szCs w:val="26"/>
+          <w:lang w:val="en-US"/>
+        </w:rPr>
+        <w:t>*, our video content platform, is a multimedia website for a diverse audience of users. Designed as an easy-to-use website, it features the ability to browse for content by category and to search for content through the use of a search box. Users to the website must subscribe in order to access the video content on the website, which spans from user-uploaded videos to TV streaming content to movies/films. In addition, *</w:t>
+      </w:r>
+      <w:proofErr w:type="spellStart"/>
+      <w:r>
+        <w:rPr>
+          <w:rFonts w:ascii="Times New Roman" w:eastAsia="Times New Roman" w:hAnsi="Times New Roman" w:cs="Times New Roman"/>
+          <w:sz w:val="24"/>
+          <w:szCs w:val="26"/>
+          <w:lang w:val="en-US"/>
+        </w:rPr>
+        <w:t>Tubevision</w:t>
+      </w:r>
+      <w:proofErr w:type="spellEnd"/>
+      <w:r>
+        <w:rPr>
+          <w:rFonts w:ascii="Times New Roman" w:eastAsia="Times New Roman" w:hAnsi="Times New Roman" w:cs="Times New Roman"/>
+          <w:sz w:val="24"/>
+          <w:szCs w:val="26"/>
+          <w:lang w:val="en-US"/>
+        </w:rPr>
+        <w:t xml:space="preserve">* is accessible via a mobile device or a traditional desktop computer. </w:t>
+      </w:r>
+    </w:p>
+    <w:p>
+      <w:pPr>
+        <w:pStyle w:val="Prrafodelista"/>
         <w:spacing w:before="120" w:after="120" w:line="300" w:lineRule="auto"/>
         <w:ind w:left="567"/>
         <w:contextualSpacing w:val="0"/>
@@ -2444,7 +1997,27 @@
           <w:szCs w:val="26"/>
           <w:lang w:val="en-US"/>
         </w:rPr>
-        <w:t>The webpage is monetized through two forms: 1) premium subscriptions and 2) pre-content video ads. Premium subscriptions are paid versions of subscription accounts which enables special features not available to non-premium subscribers, such as unlimited offline video downloads, unlimited movies, speech interface, and video advertisement-free content. Instead of invasive display ads on the side panel, non-premium users are shown short video ads spanning several seconds before their selected video content plays.</w:t>
+        <w:t xml:space="preserve">The webpage is monetized through two forms: 1) premium subscriptions and 2) pre-content video ads. Premium subscriptions are paid versions of subscription accounts which </w:t>
+      </w:r>
+      <w:proofErr w:type="gramStart"/>
+      <w:r>
+        <w:rPr>
+          <w:rFonts w:ascii="Times New Roman" w:eastAsia="Times New Roman" w:hAnsi="Times New Roman" w:cs="Times New Roman"/>
+          <w:sz w:val="24"/>
+          <w:szCs w:val="26"/>
+          <w:lang w:val="en-US"/>
+        </w:rPr>
+        <w:t>enables</w:t>
+      </w:r>
+      <w:proofErr w:type="gramEnd"/>
+      <w:r>
+        <w:rPr>
+          <w:rFonts w:ascii="Times New Roman" w:eastAsia="Times New Roman" w:hAnsi="Times New Roman" w:cs="Times New Roman"/>
+          <w:sz w:val="24"/>
+          <w:szCs w:val="26"/>
+          <w:lang w:val="en-US"/>
+        </w:rPr>
+        <w:t xml:space="preserve"> special features not available to non-premium subscribers, such as unlimited offline video downloads, unlimited movies, speech interface, and video advertisement-free content. Instead of invasive display ads on the side panel, non-premium users are shown short video ads spanning several seconds before their selected video content plays.</w:t>
       </w:r>
       <w:r>
         <w:rPr>
@@ -2458,7 +2031,7 @@
     </w:p>
     <w:p>
       <w:pPr>
-        <w:pStyle w:val="ListParagraph"/>
+        <w:pStyle w:val="Prrafodelista"/>
         <w:numPr>
           <w:ilvl w:val="2"/>
           <w:numId w:val="1"/>
@@ -2484,7 +2057,7 @@
     </w:p>
     <w:p>
       <w:pPr>
-        <w:pStyle w:val="ListParagraph"/>
+        <w:pStyle w:val="Prrafodelista"/>
         <w:spacing w:before="120" w:after="120" w:line="300" w:lineRule="auto"/>
         <w:ind w:left="1224"/>
         <w:contextualSpacing w:val="0"/>
@@ -2497,7 +2070,7 @@
     </w:p>
     <w:p>
       <w:pPr>
-        <w:pStyle w:val="ListParagraph"/>
+        <w:pStyle w:val="Prrafodelista"/>
         <w:numPr>
           <w:ilvl w:val="1"/>
           <w:numId w:val="1"/>
@@ -2531,7 +2104,7 @@
     </w:p>
     <w:p>
       <w:pPr>
-        <w:pStyle w:val="ListParagraph"/>
+        <w:pStyle w:val="Prrafodelista"/>
         <w:numPr>
           <w:ilvl w:val="2"/>
           <w:numId w:val="1"/>
@@ -2557,7 +2130,7 @@
     </w:p>
     <w:p>
       <w:pPr>
-        <w:pStyle w:val="ListParagraph"/>
+        <w:pStyle w:val="Prrafodelista"/>
         <w:spacing w:before="120" w:after="120" w:line="300" w:lineRule="auto"/>
         <w:ind w:left="567"/>
         <w:contextualSpacing w:val="0"/>
@@ -2607,7 +2180,7 @@
     </w:p>
     <w:p>
       <w:pPr>
-        <w:pStyle w:val="ListParagraph"/>
+        <w:pStyle w:val="Prrafodelista"/>
         <w:numPr>
           <w:ilvl w:val="2"/>
           <w:numId w:val="1"/>
@@ -2633,7 +2206,7 @@
     </w:p>
     <w:p>
       <w:pPr>
-        <w:pStyle w:val="ListParagraph"/>
+        <w:pStyle w:val="Prrafodelista"/>
         <w:spacing w:before="120" w:after="120" w:line="300" w:lineRule="auto"/>
         <w:ind w:left="1224"/>
         <w:contextualSpacing w:val="0"/>
@@ -2648,7 +2221,7 @@
     </w:p>
     <w:p>
       <w:pPr>
-        <w:pStyle w:val="ListParagraph"/>
+        <w:pStyle w:val="Prrafodelista"/>
         <w:numPr>
           <w:ilvl w:val="0"/>
           <w:numId w:val="1"/>
@@ -2674,7 +2247,7 @@
     </w:p>
     <w:p>
       <w:pPr>
-        <w:pStyle w:val="ListParagraph"/>
+        <w:pStyle w:val="Prrafodelista"/>
         <w:numPr>
           <w:ilvl w:val="1"/>
           <w:numId w:val="1"/>
@@ -2700,7 +2273,7 @@
     </w:p>
     <w:p>
       <w:pPr>
-        <w:pStyle w:val="ListParagraph"/>
+        <w:pStyle w:val="Prrafodelista"/>
         <w:spacing w:before="120" w:after="120" w:line="300" w:lineRule="auto"/>
         <w:ind w:left="792"/>
         <w:contextualSpacing w:val="0"/>
@@ -2713,7 +2286,7 @@
     </w:p>
     <w:p>
       <w:pPr>
-        <w:pStyle w:val="ListParagraph"/>
+        <w:pStyle w:val="Prrafodelista"/>
         <w:numPr>
           <w:ilvl w:val="1"/>
           <w:numId w:val="1"/>
@@ -2739,7 +2312,7 @@
     </w:p>
     <w:p>
       <w:pPr>
-        <w:pStyle w:val="ListParagraph"/>
+        <w:pStyle w:val="Prrafodelista"/>
         <w:spacing w:before="120" w:after="120" w:line="300" w:lineRule="auto"/>
         <w:ind w:left="792"/>
         <w:contextualSpacing w:val="0"/>
@@ -2752,7 +2325,7 @@
     </w:p>
     <w:p>
       <w:pPr>
-        <w:pStyle w:val="ListParagraph"/>
+        <w:pStyle w:val="Prrafodelista"/>
         <w:numPr>
           <w:ilvl w:val="1"/>
           <w:numId w:val="1"/>
@@ -2773,12 +2346,34 @@
           <w:szCs w:val="26"/>
           <w:lang w:val="en-US"/>
         </w:rPr>
-        <w:t>Van Duyne Patterns</w:t>
-      </w:r>
-    </w:p>
-    <w:p>
-      <w:pPr>
-        <w:pStyle w:val="ListParagraph"/>
+        <w:t xml:space="preserve">Van </w:t>
+      </w:r>
+      <w:proofErr w:type="spellStart"/>
+      <w:r>
+        <w:rPr>
+          <w:rFonts w:ascii="Times New Roman" w:eastAsia="Times New Roman" w:hAnsi="Times New Roman" w:cs="Times New Roman"/>
+          <w:b/>
+          <w:sz w:val="26"/>
+          <w:szCs w:val="26"/>
+          <w:lang w:val="en-US"/>
+        </w:rPr>
+        <w:t>Duyne</w:t>
+      </w:r>
+      <w:proofErr w:type="spellEnd"/>
+      <w:r>
+        <w:rPr>
+          <w:rFonts w:ascii="Times New Roman" w:eastAsia="Times New Roman" w:hAnsi="Times New Roman" w:cs="Times New Roman"/>
+          <w:b/>
+          <w:sz w:val="26"/>
+          <w:szCs w:val="26"/>
+          <w:lang w:val="en-US"/>
+        </w:rPr>
+        <w:t xml:space="preserve"> Patterns</w:t>
+      </w:r>
+    </w:p>
+    <w:p>
+      <w:pPr>
+        <w:pStyle w:val="Prrafodelista"/>
         <w:spacing w:before="120" w:after="120" w:line="300" w:lineRule="auto"/>
         <w:ind w:left="792"/>
         <w:contextualSpacing w:val="0"/>
@@ -2791,7 +2386,7 @@
     </w:p>
     <w:p>
       <w:pPr>
-        <w:pStyle w:val="ListParagraph"/>
+        <w:pStyle w:val="Prrafodelista"/>
         <w:numPr>
           <w:ilvl w:val="0"/>
           <w:numId w:val="1"/>
@@ -2817,24 +2412,7 @@
     </w:p>
     <w:p>
       <w:pPr>
-        <w:rPr>
-          <w:rFonts w:ascii="Times New Roman" w:eastAsia="Times New Roman" w:hAnsi="Times New Roman" w:cs="Times New Roman"/>
-          <w:szCs w:val="26"/>
-          <w:lang w:val="en-US"/>
-        </w:rPr>
-      </w:pPr>
-      <w:r>
-        <w:rPr>
-          <w:rFonts w:ascii="Times New Roman" w:eastAsia="Times New Roman" w:hAnsi="Times New Roman" w:cs="Times New Roman"/>
-          <w:szCs w:val="26"/>
-          <w:lang w:val="en-US"/>
-        </w:rPr>
-        <w:t xml:space="preserve">We decided to do our website for real as much as possible. So for achieving this goal, we needed to install a local server, in our case is XAMPP. For communicate with server part from out computer we used PHP language. Then to storage our data we needed database. We use SQL and inside of our database we have created necessary tables for that with appropriate relationship between them according to this specific website. And also to do our website dynamic means without reloading pages each time when the user works with any functionalities. For this and others reasons as CSS we used JavaScript – dynamic frontend language. In our website works registration system with encrypted password where the users don’t need wonder about if the account will be hacked, it is safe. Also there working the sign in system where the user can enter to his account and discover for him more functionalities and opportunities. To log in to the system our website use database so the users data will be remembered and when the user wants to log in it will show all of the information which was stored about this user. </w:t>
-      </w:r>
-    </w:p>
-    <w:p>
-      <w:pPr>
-        <w:pStyle w:val="ListParagraph"/>
+        <w:pStyle w:val="Prrafodelista"/>
         <w:spacing w:before="120" w:after="120" w:line="300" w:lineRule="auto"/>
         <w:ind w:left="284"/>
         <w:contextualSpacing w:val="0"/>
@@ -2844,10 +2422,139 @@
           <w:lang w:val="en-US"/>
         </w:rPr>
       </w:pPr>
-    </w:p>
-    <w:p>
-      <w:pPr>
-        <w:pStyle w:val="ListParagraph"/>
+      <w:r>
+        <w:rPr>
+          <w:rFonts w:ascii="Times New Roman" w:eastAsia="Times New Roman" w:hAnsi="Times New Roman" w:cs="Times New Roman"/>
+          <w:szCs w:val="26"/>
+          <w:lang w:val="en-US"/>
+        </w:rPr>
+        <w:t xml:space="preserve">For implementing the web page, we have decided to use </w:t>
+      </w:r>
+      <w:proofErr w:type="spellStart"/>
+      <w:r>
+        <w:rPr>
+          <w:rFonts w:ascii="Times New Roman" w:eastAsia="Times New Roman" w:hAnsi="Times New Roman" w:cs="Times New Roman"/>
+          <w:szCs w:val="26"/>
+          <w:lang w:val="en-US"/>
+        </w:rPr>
+        <w:t>php</w:t>
+      </w:r>
+      <w:proofErr w:type="spellEnd"/>
+      <w:r>
+        <w:rPr>
+          <w:rFonts w:ascii="Times New Roman" w:eastAsia="Times New Roman" w:hAnsi="Times New Roman" w:cs="Times New Roman"/>
+          <w:szCs w:val="26"/>
+          <w:lang w:val="en-US"/>
+        </w:rPr>
+        <w:t xml:space="preserve"> code, which is pretty similar to html code, in the sense that html code behaves the same way in </w:t>
+      </w:r>
+      <w:proofErr w:type="spellStart"/>
+      <w:r>
+        <w:rPr>
+          <w:rFonts w:ascii="Times New Roman" w:eastAsia="Times New Roman" w:hAnsi="Times New Roman" w:cs="Times New Roman"/>
+          <w:szCs w:val="26"/>
+          <w:lang w:val="en-US"/>
+        </w:rPr>
+        <w:t>php</w:t>
+      </w:r>
+      <w:proofErr w:type="spellEnd"/>
+      <w:r>
+        <w:rPr>
+          <w:rFonts w:ascii="Times New Roman" w:eastAsia="Times New Roman" w:hAnsi="Times New Roman" w:cs="Times New Roman"/>
+          <w:szCs w:val="26"/>
+          <w:lang w:val="en-US"/>
+        </w:rPr>
+        <w:t xml:space="preserve"> files. Also, we have used </w:t>
+      </w:r>
+      <w:proofErr w:type="spellStart"/>
+      <w:r>
+        <w:rPr>
+          <w:rFonts w:ascii="Times New Roman" w:eastAsia="Times New Roman" w:hAnsi="Times New Roman" w:cs="Times New Roman"/>
+          <w:szCs w:val="26"/>
+          <w:lang w:val="en-US"/>
+        </w:rPr>
+        <w:t>css</w:t>
+      </w:r>
+      <w:proofErr w:type="spellEnd"/>
+      <w:r>
+        <w:rPr>
+          <w:rFonts w:ascii="Times New Roman" w:eastAsia="Times New Roman" w:hAnsi="Times New Roman" w:cs="Times New Roman"/>
+          <w:szCs w:val="26"/>
+          <w:lang w:val="en-US"/>
+        </w:rPr>
+        <w:t xml:space="preserve"> for specifying the design of the webpage (colors, font, size, etc), and </w:t>
+      </w:r>
+      <w:proofErr w:type="spellStart"/>
+      <w:r>
+        <w:rPr>
+          <w:rFonts w:ascii="Times New Roman" w:eastAsia="Times New Roman" w:hAnsi="Times New Roman" w:cs="Times New Roman"/>
+          <w:szCs w:val="26"/>
+          <w:lang w:val="en-US"/>
+        </w:rPr>
+        <w:t>javaScript</w:t>
+      </w:r>
+      <w:proofErr w:type="spellEnd"/>
+      <w:r>
+        <w:rPr>
+          <w:rFonts w:ascii="Times New Roman" w:eastAsia="Times New Roman" w:hAnsi="Times New Roman" w:cs="Times New Roman"/>
+          <w:szCs w:val="26"/>
+          <w:lang w:val="en-US"/>
+        </w:rPr>
+        <w:t xml:space="preserve"> to implement the scripts used for the web pages.  Additionally, to check the functionality of the </w:t>
+      </w:r>
+      <w:proofErr w:type="spellStart"/>
+      <w:r>
+        <w:rPr>
+          <w:rFonts w:ascii="Times New Roman" w:eastAsia="Times New Roman" w:hAnsi="Times New Roman" w:cs="Times New Roman"/>
+          <w:szCs w:val="26"/>
+          <w:lang w:val="en-US"/>
+        </w:rPr>
+        <w:t>php</w:t>
+      </w:r>
+      <w:proofErr w:type="spellEnd"/>
+      <w:r>
+        <w:rPr>
+          <w:rFonts w:ascii="Times New Roman" w:eastAsia="Times New Roman" w:hAnsi="Times New Roman" w:cs="Times New Roman"/>
+          <w:szCs w:val="26"/>
+          <w:lang w:val="en-US"/>
+        </w:rPr>
+        <w:t xml:space="preserve"> pages, we have used XAMMP, which is an application that provides a local server to your computer, so that the functionalities can be checked. To properly use this server, we have used a little bit of </w:t>
+      </w:r>
+      <w:proofErr w:type="spellStart"/>
+      <w:r>
+        <w:rPr>
+          <w:rFonts w:ascii="Times New Roman" w:eastAsia="Times New Roman" w:hAnsi="Times New Roman" w:cs="Times New Roman"/>
+          <w:szCs w:val="26"/>
+          <w:lang w:val="en-US"/>
+        </w:rPr>
+        <w:t>sql</w:t>
+      </w:r>
+      <w:proofErr w:type="spellEnd"/>
+      <w:r>
+        <w:rPr>
+          <w:rFonts w:ascii="Times New Roman" w:eastAsia="Times New Roman" w:hAnsi="Times New Roman" w:cs="Times New Roman"/>
+          <w:szCs w:val="26"/>
+          <w:lang w:val="en-US"/>
+        </w:rPr>
+        <w:t xml:space="preserve"> to create tables to store necessary information, such as the users, the comments, playlists and videos, and the information each of them has, like the likes and dislikes each video has, and the nickname and password of each user. </w:t>
+      </w:r>
+    </w:p>
+    <w:p>
+      <w:pPr>
+        <w:pStyle w:val="Prrafodelista"/>
+        <w:spacing w:before="120" w:after="120" w:line="300" w:lineRule="auto"/>
+        <w:ind w:left="284"/>
+        <w:contextualSpacing w:val="0"/>
+        <w:rPr>
+          <w:rFonts w:ascii="Times New Roman" w:eastAsia="Times New Roman" w:hAnsi="Times New Roman" w:cs="Times New Roman"/>
+          <w:szCs w:val="26"/>
+          <w:lang w:val="en-US"/>
+        </w:rPr>
+      </w:pPr>
+    </w:p>
+    <w:p>
+      <w:pPr>
+        <w:pStyle w:val="Prrafodelista"/>
         <w:numPr>
           <w:ilvl w:val="0"/>
           <w:numId w:val="1"/>
@@ -2873,7 +2580,17 @@
     </w:p>
     <w:p>
       <w:pPr>
-        <w:pStyle w:val="ListParagraph"/>
+        <w:pStyle w:val="Prrafodelista"/>
+        <w:rPr>
+          <w:rFonts w:ascii="Times New Roman" w:eastAsia="Times New Roman" w:hAnsi="Times New Roman" w:cs="Times New Roman"/>
+          <w:szCs w:val="26"/>
+          <w:lang w:val="en-US"/>
+        </w:rPr>
+      </w:pPr>
+    </w:p>
+    <w:p>
+      <w:pPr>
+        <w:pStyle w:val="Prrafodelista"/>
         <w:spacing w:before="120" w:after="120" w:line="300" w:lineRule="auto"/>
         <w:ind w:left="360"/>
         <w:contextualSpacing w:val="0"/>
@@ -2883,34 +2600,10 @@
           <w:lang w:val="en-US"/>
         </w:rPr>
       </w:pPr>
-      <w:r>
-        <w:rPr>
-          <w:rFonts w:ascii="Times New Roman" w:eastAsia="Times New Roman" w:hAnsi="Times New Roman" w:cs="Times New Roman"/>
-          <w:szCs w:val="26"/>
-          <w:lang w:val="en-US"/>
-        </w:rPr>
-        <w:t>In final prototype we followed the number two, because after defined the main goal in our case is for children , it will be easier for them use and enjoy</w:t>
-      </w:r>
-      <w:r>
-        <w:rPr>
-          <w:rFonts w:ascii="Times New Roman" w:eastAsia="Times New Roman" w:hAnsi="Times New Roman" w:cs="Times New Roman"/>
-          <w:szCs w:val="26"/>
-          <w:lang w:val="en-US"/>
-        </w:rPr>
-        <w:t xml:space="preserve"> watching videos. But several parts we took from first prototype such as about us, help, more friendly and lovely design which will be more suitable for our desired users.</w:t>
-      </w:r>
-      <w:r>
-        <w:rPr>
-          <w:rFonts w:ascii="Times New Roman" w:eastAsia="Times New Roman" w:hAnsi="Times New Roman" w:cs="Times New Roman"/>
-          <w:szCs w:val="26"/>
-          <w:lang w:val="en-US"/>
-        </w:rPr>
-        <w:t xml:space="preserve"> </w:t>
-      </w:r>
-    </w:p>
-    <w:p>
-      <w:pPr>
-        <w:pStyle w:val="ListParagraph"/>
+    </w:p>
+    <w:p>
+      <w:pPr>
+        <w:pStyle w:val="Prrafodelista"/>
         <w:numPr>
           <w:ilvl w:val="0"/>
           <w:numId w:val="1"/>
@@ -2936,7 +2629,7 @@
     </w:p>
     <w:p>
       <w:pPr>
-        <w:pStyle w:val="ListParagraph"/>
+        <w:pStyle w:val="Prrafodelista"/>
         <w:spacing w:before="120" w:after="120" w:line="300" w:lineRule="auto"/>
         <w:ind w:left="360"/>
         <w:contextualSpacing w:val="0"/>
@@ -2958,7 +2651,7 @@
 </file>
 
 <file path=word/endnotes.xml><?xml version="1.0" encoding="utf-8"?>
-<w:endnotes xmlns:wpc="http://schemas.microsoft.com/office/word/2010/wordprocessingCanvas" xmlns:cx="http://schemas.microsoft.com/office/drawing/2014/chartex" xmlns:cx1="http://schemas.microsoft.com/office/drawing/2015/9/8/chartex" xmlns:cx2="http://schemas.microsoft.com/office/drawing/2015/10/21/chartex" xmlns:cx3="http://schemas.microsoft.com/office/drawing/2016/5/9/chartex" xmlns:cx4="http://schemas.microsoft.com/office/drawing/2016/5/10/chartex" xmlns:cx5="http://schemas.microsoft.com/office/drawing/2016/5/11/chartex" xmlns:cx6="http://schemas.microsoft.com/office/drawing/2016/5/12/chartex" xmlns:cx7="http://schemas.microsoft.com/office/drawing/2016/5/13/chartex" xmlns:cx8="http://schemas.microsoft.com/office/drawing/2016/5/14/chartex" xmlns:mc="http://schemas.openxmlformats.org/markup-compatibility/2006" xmlns:aink="http://schemas.microsoft.com/office/drawing/2016/ink" xmlns:am3d="http://schemas.microsoft.com/office/drawing/2017/model3d" xmlns:o="urn:schemas-microsoft-com:office:office" xmlns:r="http://schemas.openxmlformats.org/officeDocument/2006/relationships" xmlns:m="http://schemas.openxmlformats.org/officeDocument/2006/math" xmlns:v="urn:schemas-microsoft-com:vml" xmlns:wp14="http://schemas.microsoft.com/office/word/2010/wordprocessingDrawing" xmlns:wp="http://schemas.openxmlformats.org/drawingml/2006/wordprocessingDrawing" xmlns:w10="urn:schemas-microsoft-com:office:word" xmlns:w="http://schemas.openxmlformats.org/wordprocessingml/2006/main" xmlns:w14="http://schemas.microsoft.com/office/word/2010/wordml" xmlns:w15="http://schemas.microsoft.com/office/word/2012/wordml" xmlns:w16se="http://schemas.microsoft.com/office/word/2015/wordml/symex" xmlns:wpg="http://schemas.microsoft.com/office/word/2010/wordprocessingGroup" xmlns:wpi="http://schemas.microsoft.com/office/word/2010/wordprocessingInk" xmlns:wne="http://schemas.microsoft.com/office/word/2006/wordml" xmlns:wps="http://schemas.microsoft.com/office/word/2010/wordprocessingShape" mc:Ignorable="w14 w15 w16se wp14">
+<w:endnotes xmlns:ve="http://schemas.openxmlformats.org/markup-compatibility/2006" xmlns:o="urn:schemas-microsoft-com:office:office" xmlns:r="http://schemas.openxmlformats.org/officeDocument/2006/relationships" xmlns:m="http://schemas.openxmlformats.org/officeDocument/2006/math" xmlns:v="urn:schemas-microsoft-com:vml" xmlns:wp="http://schemas.openxmlformats.org/drawingml/2006/wordprocessingDrawing" xmlns:w10="urn:schemas-microsoft-com:office:word" xmlns:w="http://schemas.openxmlformats.org/wordprocessingml/2006/main" xmlns:wne="http://schemas.microsoft.com/office/word/2006/wordml">
   <w:endnote w:type="separator" w:id="-1">
     <w:p>
       <w:pPr>
@@ -2983,7 +2676,7 @@
 </file>
 
 <file path=word/footnotes.xml><?xml version="1.0" encoding="utf-8"?>
-<w:footnotes xmlns:wpc="http://schemas.microsoft.com/office/word/2010/wordprocessingCanvas" xmlns:cx="http://schemas.microsoft.com/office/drawing/2014/chartex" xmlns:cx1="http://schemas.microsoft.com/office/drawing/2015/9/8/chartex" xmlns:cx2="http://schemas.microsoft.com/office/drawing/2015/10/21/chartex" xmlns:cx3="http://schemas.microsoft.com/office/drawing/2016/5/9/chartex" xmlns:cx4="http://schemas.microsoft.com/office/drawing/2016/5/10/chartex" xmlns:cx5="http://schemas.microsoft.com/office/drawing/2016/5/11/chartex" xmlns:cx6="http://schemas.microsoft.com/office/drawing/2016/5/12/chartex" xmlns:cx7="http://schemas.microsoft.com/office/drawing/2016/5/13/chartex" xmlns:cx8="http://schemas.microsoft.com/office/drawing/2016/5/14/chartex" xmlns:mc="http://schemas.openxmlformats.org/markup-compatibility/2006" xmlns:aink="http://schemas.microsoft.com/office/drawing/2016/ink" xmlns:am3d="http://schemas.microsoft.com/office/drawing/2017/model3d" xmlns:o="urn:schemas-microsoft-com:office:office" xmlns:r="http://schemas.openxmlformats.org/officeDocument/2006/relationships" xmlns:m="http://schemas.openxmlformats.org/officeDocument/2006/math" xmlns:v="urn:schemas-microsoft-com:vml" xmlns:wp14="http://schemas.microsoft.com/office/word/2010/wordprocessingDrawing" xmlns:wp="http://schemas.openxmlformats.org/drawingml/2006/wordprocessingDrawing" xmlns:w10="urn:schemas-microsoft-com:office:word" xmlns:w="http://schemas.openxmlformats.org/wordprocessingml/2006/main" xmlns:w14="http://schemas.microsoft.com/office/word/2010/wordml" xmlns:w15="http://schemas.microsoft.com/office/word/2012/wordml" xmlns:w16se="http://schemas.microsoft.com/office/word/2015/wordml/symex" xmlns:wpg="http://schemas.microsoft.com/office/word/2010/wordprocessingGroup" xmlns:wpi="http://schemas.microsoft.com/office/word/2010/wordprocessingInk" xmlns:wne="http://schemas.microsoft.com/office/word/2006/wordml" xmlns:wps="http://schemas.microsoft.com/office/word/2010/wordprocessingShape" mc:Ignorable="w14 w15 w16se wp14">
+<w:footnotes xmlns:ve="http://schemas.openxmlformats.org/markup-compatibility/2006" xmlns:o="urn:schemas-microsoft-com:office:office" xmlns:r="http://schemas.openxmlformats.org/officeDocument/2006/relationships" xmlns:m="http://schemas.openxmlformats.org/officeDocument/2006/math" xmlns:v="urn:schemas-microsoft-com:vml" xmlns:wp="http://schemas.openxmlformats.org/drawingml/2006/wordprocessingDrawing" xmlns:w10="urn:schemas-microsoft-com:office:word" xmlns:w="http://schemas.openxmlformats.org/wordprocessingml/2006/main" xmlns:wne="http://schemas.microsoft.com/office/word/2006/wordml">
   <w:footnote w:type="separator" w:id="-1">
     <w:p>
       <w:pPr>
@@ -3008,8 +2701,8 @@
 </file>
 
 <file path=word/numbering.xml><?xml version="1.0" encoding="utf-8"?>
-<w:numbering xmlns:wpc="http://schemas.microsoft.com/office/word/2010/wordprocessingCanvas" xmlns:cx="http://schemas.microsoft.com/office/drawing/2014/chartex" xmlns:cx1="http://schemas.microsoft.com/office/drawing/2015/9/8/chartex" xmlns:cx2="http://schemas.microsoft.com/office/drawing/2015/10/21/chartex" xmlns:cx3="http://schemas.microsoft.com/office/drawing/2016/5/9/chartex" xmlns:cx4="http://schemas.microsoft.com/office/drawing/2016/5/10/chartex" xmlns:cx5="http://schemas.microsoft.com/office/drawing/2016/5/11/chartex" xmlns:cx6="http://schemas.microsoft.com/office/drawing/2016/5/12/chartex" xmlns:cx7="http://schemas.microsoft.com/office/drawing/2016/5/13/chartex" xmlns:cx8="http://schemas.microsoft.com/office/drawing/2016/5/14/chartex" xmlns:mc="http://schemas.openxmlformats.org/markup-compatibility/2006" xmlns:aink="http://schemas.microsoft.com/office/drawing/2016/ink" xmlns:am3d="http://schemas.microsoft.com/office/drawing/2017/model3d" xmlns:o="urn:schemas-microsoft-com:office:office" xmlns:r="http://schemas.openxmlformats.org/officeDocument/2006/relationships" xmlns:m="http://schemas.openxmlformats.org/officeDocument/2006/math" xmlns:v="urn:schemas-microsoft-com:vml" xmlns:wp14="http://schemas.microsoft.com/office/word/2010/wordprocessingDrawing" xmlns:wp="http://schemas.openxmlformats.org/drawingml/2006/wordprocessingDrawing" xmlns:w10="urn:schemas-microsoft-com:office:word" xmlns:w="http://schemas.openxmlformats.org/wordprocessingml/2006/main" xmlns:w14="http://schemas.microsoft.com/office/word/2010/wordml" xmlns:w15="http://schemas.microsoft.com/office/word/2012/wordml" xmlns:w16se="http://schemas.microsoft.com/office/word/2015/wordml/symex" xmlns:wpg="http://schemas.microsoft.com/office/word/2010/wordprocessingGroup" xmlns:wpi="http://schemas.microsoft.com/office/word/2010/wordprocessingInk" xmlns:wne="http://schemas.microsoft.com/office/word/2006/wordml" xmlns:wps="http://schemas.microsoft.com/office/word/2010/wordprocessingShape" mc:Ignorable="w14 w15 w16se wp14">
-  <w:abstractNum w:abstractNumId="0" w15:restartNumberingAfterBreak="0">
+<w:numbering xmlns:ve="http://schemas.openxmlformats.org/markup-compatibility/2006" xmlns:o="urn:schemas-microsoft-com:office:office" xmlns:r="http://schemas.openxmlformats.org/officeDocument/2006/relationships" xmlns:m="http://schemas.openxmlformats.org/officeDocument/2006/math" xmlns:v="urn:schemas-microsoft-com:vml" xmlns:wp="http://schemas.openxmlformats.org/drawingml/2006/wordprocessingDrawing" xmlns:w10="urn:schemas-microsoft-com:office:word" xmlns:w="http://schemas.openxmlformats.org/wordprocessingml/2006/main" xmlns:wne="http://schemas.microsoft.com/office/word/2006/wordml">
+  <w:abstractNum w:abstractNumId="0">
     <w:nsid w:val="06AC2C49"/>
     <w:multiLevelType w:val="multilevel"/>
     <w:tmpl w:val="F0C67B7A"/>
@@ -3114,7 +2807,7 @@
       </w:pPr>
     </w:lvl>
   </w:abstractNum>
-  <w:abstractNum w:abstractNumId="1" w15:restartNumberingAfterBreak="0">
+  <w:abstractNum w:abstractNumId="1">
     <w:nsid w:val="08EF7930"/>
     <w:multiLevelType w:val="multilevel"/>
     <w:tmpl w:val="F9F26080"/>
@@ -3227,7 +2920,7 @@
       </w:rPr>
     </w:lvl>
   </w:abstractNum>
-  <w:abstractNum w:abstractNumId="2" w15:restartNumberingAfterBreak="0">
+  <w:abstractNum w:abstractNumId="2">
     <w:nsid w:val="1B5C4268"/>
     <w:multiLevelType w:val="multilevel"/>
     <w:tmpl w:val="F0C67B7A"/>
@@ -3332,7 +3025,7 @@
       </w:pPr>
     </w:lvl>
   </w:abstractNum>
-  <w:abstractNum w:abstractNumId="3" w15:restartNumberingAfterBreak="0">
+  <w:abstractNum w:abstractNumId="3">
     <w:nsid w:val="1C03461E"/>
     <w:multiLevelType w:val="multilevel"/>
     <w:tmpl w:val="0C0A001F"/>
@@ -3418,7 +3111,7 @@
       </w:pPr>
     </w:lvl>
   </w:abstractNum>
-  <w:abstractNum w:abstractNumId="4" w15:restartNumberingAfterBreak="0">
+  <w:abstractNum w:abstractNumId="4">
     <w:nsid w:val="2C23651E"/>
     <w:multiLevelType w:val="hybridMultilevel"/>
     <w:tmpl w:val="17FA376C"/>
@@ -3525,118 +3218,6 @@
       <w:lvlJc w:val="left"/>
       <w:pPr>
         <w:ind w:left="7272" w:hanging="360"/>
-      </w:pPr>
-      <w:rPr>
-        <w:rFonts w:ascii="Wingdings" w:hAnsi="Wingdings" w:hint="default"/>
-      </w:rPr>
-    </w:lvl>
-  </w:abstractNum>
-  <w:abstractNum w:abstractNumId="5" w15:restartNumberingAfterBreak="0">
-    <w:nsid w:val="7456670B"/>
-    <w:multiLevelType w:val="hybridMultilevel"/>
-    <w:tmpl w:val="3B103E40"/>
-    <w:lvl w:ilvl="0" w:tplc="6192B102">
-      <w:numFmt w:val="bullet"/>
-      <w:lvlText w:val="-"/>
-      <w:lvlJc w:val="left"/>
-      <w:pPr>
-        <w:ind w:left="1154" w:hanging="360"/>
-      </w:pPr>
-      <w:rPr>
-        <w:rFonts w:ascii="Times New Roman" w:eastAsia="Times New Roman" w:hAnsi="Times New Roman" w:cs="Times New Roman" w:hint="default"/>
-      </w:rPr>
-    </w:lvl>
-    <w:lvl w:ilvl="1" w:tplc="04090003" w:tentative="1">
-      <w:start w:val="1"/>
-      <w:numFmt w:val="bullet"/>
-      <w:lvlText w:val="o"/>
-      <w:lvlJc w:val="left"/>
-      <w:pPr>
-        <w:ind w:left="1874" w:hanging="360"/>
-      </w:pPr>
-      <w:rPr>
-        <w:rFonts w:ascii="Courier New" w:hAnsi="Courier New" w:cs="Courier New" w:hint="default"/>
-      </w:rPr>
-    </w:lvl>
-    <w:lvl w:ilvl="2" w:tplc="04090005" w:tentative="1">
-      <w:start w:val="1"/>
-      <w:numFmt w:val="bullet"/>
-      <w:lvlText w:val=""/>
-      <w:lvlJc w:val="left"/>
-      <w:pPr>
-        <w:ind w:left="2594" w:hanging="360"/>
-      </w:pPr>
-      <w:rPr>
-        <w:rFonts w:ascii="Wingdings" w:hAnsi="Wingdings" w:hint="default"/>
-      </w:rPr>
-    </w:lvl>
-    <w:lvl w:ilvl="3" w:tplc="04090001" w:tentative="1">
-      <w:start w:val="1"/>
-      <w:numFmt w:val="bullet"/>
-      <w:lvlText w:val=""/>
-      <w:lvlJc w:val="left"/>
-      <w:pPr>
-        <w:ind w:left="3314" w:hanging="360"/>
-      </w:pPr>
-      <w:rPr>
-        <w:rFonts w:ascii="Symbol" w:hAnsi="Symbol" w:hint="default"/>
-      </w:rPr>
-    </w:lvl>
-    <w:lvl w:ilvl="4" w:tplc="04090003" w:tentative="1">
-      <w:start w:val="1"/>
-      <w:numFmt w:val="bullet"/>
-      <w:lvlText w:val="o"/>
-      <w:lvlJc w:val="left"/>
-      <w:pPr>
-        <w:ind w:left="4034" w:hanging="360"/>
-      </w:pPr>
-      <w:rPr>
-        <w:rFonts w:ascii="Courier New" w:hAnsi="Courier New" w:cs="Courier New" w:hint="default"/>
-      </w:rPr>
-    </w:lvl>
-    <w:lvl w:ilvl="5" w:tplc="04090005" w:tentative="1">
-      <w:start w:val="1"/>
-      <w:numFmt w:val="bullet"/>
-      <w:lvlText w:val=""/>
-      <w:lvlJc w:val="left"/>
-      <w:pPr>
-        <w:ind w:left="4754" w:hanging="360"/>
-      </w:pPr>
-      <w:rPr>
-        <w:rFonts w:ascii="Wingdings" w:hAnsi="Wingdings" w:hint="default"/>
-      </w:rPr>
-    </w:lvl>
-    <w:lvl w:ilvl="6" w:tplc="04090001" w:tentative="1">
-      <w:start w:val="1"/>
-      <w:numFmt w:val="bullet"/>
-      <w:lvlText w:val=""/>
-      <w:lvlJc w:val="left"/>
-      <w:pPr>
-        <w:ind w:left="5474" w:hanging="360"/>
-      </w:pPr>
-      <w:rPr>
-        <w:rFonts w:ascii="Symbol" w:hAnsi="Symbol" w:hint="default"/>
-      </w:rPr>
-    </w:lvl>
-    <w:lvl w:ilvl="7" w:tplc="04090003" w:tentative="1">
-      <w:start w:val="1"/>
-      <w:numFmt w:val="bullet"/>
-      <w:lvlText w:val="o"/>
-      <w:lvlJc w:val="left"/>
-      <w:pPr>
-        <w:ind w:left="6194" w:hanging="360"/>
-      </w:pPr>
-      <w:rPr>
-        <w:rFonts w:ascii="Courier New" w:hAnsi="Courier New" w:cs="Courier New" w:hint="default"/>
-      </w:rPr>
-    </w:lvl>
-    <w:lvl w:ilvl="8" w:tplc="04090005" w:tentative="1">
-      <w:start w:val="1"/>
-      <w:numFmt w:val="bullet"/>
-      <w:lvlText w:val=""/>
-      <w:lvlJc w:val="left"/>
-      <w:pPr>
-        <w:ind w:left="6914" w:hanging="360"/>
       </w:pPr>
       <w:rPr>
         <w:rFonts w:ascii="Wingdings" w:hAnsi="Wingdings" w:hint="default"/>
@@ -3658,14 +3239,11 @@
   <w:num w:numId="5">
     <w:abstractNumId w:val="0"/>
   </w:num>
-  <w:num w:numId="6">
-    <w:abstractNumId w:val="5"/>
-  </w:num>
 </w:numbering>
 </file>
 
 <file path=word/styles.xml><?xml version="1.0" encoding="utf-8"?>
-<w:styles xmlns:mc="http://schemas.openxmlformats.org/markup-compatibility/2006" xmlns:r="http://schemas.openxmlformats.org/officeDocument/2006/relationships" xmlns:w="http://schemas.openxmlformats.org/wordprocessingml/2006/main" xmlns:w14="http://schemas.microsoft.com/office/word/2010/wordml" xmlns:w15="http://schemas.microsoft.com/office/word/2012/wordml" xmlns:w16se="http://schemas.microsoft.com/office/word/2015/wordml/symex" mc:Ignorable="w14 w15 w16se">
+<w:styles xmlns:r="http://schemas.openxmlformats.org/officeDocument/2006/relationships" xmlns:w="http://schemas.openxmlformats.org/wordprocessingml/2006/main">
   <w:docDefaults>
     <w:rPrDefault>
       <w:rPr>
@@ -3681,399 +3259,162 @@
       </w:pPr>
     </w:pPrDefault>
   </w:docDefaults>
-  <w:latentStyles w:defLockedState="0" w:defUIPriority="99" w:defSemiHidden="0" w:defUnhideWhenUsed="0" w:defQFormat="0" w:count="375">
-    <w:lsdException w:name="Normal" w:uiPriority="0" w:qFormat="1"/>
-    <w:lsdException w:name="heading 1" w:uiPriority="9" w:qFormat="1"/>
-    <w:lsdException w:name="heading 2" w:semiHidden="1" w:uiPriority="9" w:unhideWhenUsed="1" w:qFormat="1"/>
-    <w:lsdException w:name="heading 3" w:semiHidden="1" w:uiPriority="9" w:unhideWhenUsed="1" w:qFormat="1"/>
-    <w:lsdException w:name="heading 4" w:semiHidden="1" w:uiPriority="9" w:unhideWhenUsed="1" w:qFormat="1"/>
-    <w:lsdException w:name="heading 5" w:semiHidden="1" w:uiPriority="9" w:unhideWhenUsed="1" w:qFormat="1"/>
-    <w:lsdException w:name="heading 6" w:semiHidden="1" w:uiPriority="9" w:unhideWhenUsed="1" w:qFormat="1"/>
-    <w:lsdException w:name="heading 7" w:semiHidden="1" w:uiPriority="9" w:unhideWhenUsed="1" w:qFormat="1"/>
-    <w:lsdException w:name="heading 8" w:semiHidden="1" w:uiPriority="9" w:unhideWhenUsed="1" w:qFormat="1"/>
-    <w:lsdException w:name="heading 9" w:semiHidden="1" w:uiPriority="9" w:unhideWhenUsed="1" w:qFormat="1"/>
-    <w:lsdException w:name="index 1" w:semiHidden="1" w:unhideWhenUsed="1"/>
-    <w:lsdException w:name="index 2" w:semiHidden="1" w:unhideWhenUsed="1"/>
-    <w:lsdException w:name="index 3" w:semiHidden="1" w:unhideWhenUsed="1"/>
-    <w:lsdException w:name="index 4" w:semiHidden="1" w:unhideWhenUsed="1"/>
-    <w:lsdException w:name="index 5" w:semiHidden="1" w:unhideWhenUsed="1"/>
-    <w:lsdException w:name="index 6" w:semiHidden="1" w:unhideWhenUsed="1"/>
-    <w:lsdException w:name="index 7" w:semiHidden="1" w:unhideWhenUsed="1"/>
-    <w:lsdException w:name="index 8" w:semiHidden="1" w:unhideWhenUsed="1"/>
-    <w:lsdException w:name="index 9" w:semiHidden="1" w:unhideWhenUsed="1"/>
-    <w:lsdException w:name="toc 1" w:semiHidden="1" w:uiPriority="39" w:unhideWhenUsed="1"/>
-    <w:lsdException w:name="toc 2" w:semiHidden="1" w:uiPriority="39" w:unhideWhenUsed="1"/>
-    <w:lsdException w:name="toc 3" w:semiHidden="1" w:uiPriority="39" w:unhideWhenUsed="1"/>
-    <w:lsdException w:name="toc 4" w:semiHidden="1" w:uiPriority="39" w:unhideWhenUsed="1"/>
-    <w:lsdException w:name="toc 5" w:semiHidden="1" w:uiPriority="39" w:unhideWhenUsed="1"/>
-    <w:lsdException w:name="toc 6" w:semiHidden="1" w:uiPriority="39" w:unhideWhenUsed="1"/>
-    <w:lsdException w:name="toc 7" w:semiHidden="1" w:uiPriority="39" w:unhideWhenUsed="1"/>
-    <w:lsdException w:name="toc 8" w:semiHidden="1" w:uiPriority="39" w:unhideWhenUsed="1"/>
-    <w:lsdException w:name="toc 9" w:semiHidden="1" w:uiPriority="39" w:unhideWhenUsed="1"/>
-    <w:lsdException w:name="Normal Indent" w:semiHidden="1" w:unhideWhenUsed="1"/>
-    <w:lsdException w:name="footnote text" w:semiHidden="1" w:unhideWhenUsed="1"/>
-    <w:lsdException w:name="annotation text" w:semiHidden="1" w:unhideWhenUsed="1"/>
-    <w:lsdException w:name="header" w:semiHidden="1" w:unhideWhenUsed="1"/>
-    <w:lsdException w:name="footer" w:semiHidden="1" w:unhideWhenUsed="1"/>
-    <w:lsdException w:name="index heading" w:semiHidden="1" w:unhideWhenUsed="1"/>
-    <w:lsdException w:name="caption" w:semiHidden="1" w:uiPriority="35" w:unhideWhenUsed="1" w:qFormat="1"/>
-    <w:lsdException w:name="table of figures" w:semiHidden="1" w:unhideWhenUsed="1"/>
-    <w:lsdException w:name="envelope address" w:semiHidden="1" w:unhideWhenUsed="1"/>
-    <w:lsdException w:name="envelope return" w:semiHidden="1" w:unhideWhenUsed="1"/>
-    <w:lsdException w:name="footnote reference" w:semiHidden="1" w:unhideWhenUsed="1"/>
-    <w:lsdException w:name="annotation reference" w:semiHidden="1" w:unhideWhenUsed="1"/>
-    <w:lsdException w:name="line number" w:semiHidden="1" w:unhideWhenUsed="1"/>
-    <w:lsdException w:name="page number" w:semiHidden="1" w:unhideWhenUsed="1"/>
-    <w:lsdException w:name="endnote reference" w:semiHidden="1" w:unhideWhenUsed="1"/>
-    <w:lsdException w:name="endnote text" w:semiHidden="1" w:unhideWhenUsed="1"/>
-    <w:lsdException w:name="table of authorities" w:semiHidden="1" w:unhideWhenUsed="1"/>
-    <w:lsdException w:name="macro" w:semiHidden="1" w:unhideWhenUsed="1"/>
-    <w:lsdException w:name="toa heading" w:semiHidden="1" w:unhideWhenUsed="1"/>
-    <w:lsdException w:name="List" w:semiHidden="1" w:unhideWhenUsed="1"/>
-    <w:lsdException w:name="List Bullet" w:semiHidden="1" w:unhideWhenUsed="1"/>
-    <w:lsdException w:name="List Number" w:semiHidden="1" w:unhideWhenUsed="1"/>
-    <w:lsdException w:name="List 2" w:semiHidden="1" w:unhideWhenUsed="1"/>
-    <w:lsdException w:name="List 3" w:semiHidden="1" w:unhideWhenUsed="1"/>
-    <w:lsdException w:name="List 4" w:semiHidden="1" w:unhideWhenUsed="1"/>
-    <w:lsdException w:name="List 5" w:semiHidden="1" w:unhideWhenUsed="1"/>
-    <w:lsdException w:name="List Bullet 2" w:semiHidden="1" w:unhideWhenUsed="1"/>
-    <w:lsdException w:name="List Bullet 3" w:semiHidden="1" w:unhideWhenUsed="1"/>
-    <w:lsdException w:name="List Bullet 4" w:semiHidden="1" w:unhideWhenUsed="1"/>
-    <w:lsdException w:name="List Bullet 5" w:semiHidden="1" w:unhideWhenUsed="1"/>
-    <w:lsdException w:name="List Number 2" w:semiHidden="1" w:unhideWhenUsed="1"/>
-    <w:lsdException w:name="List Number 3" w:semiHidden="1" w:unhideWhenUsed="1"/>
-    <w:lsdException w:name="List Number 4" w:semiHidden="1" w:unhideWhenUsed="1"/>
-    <w:lsdException w:name="List Number 5" w:semiHidden="1" w:unhideWhenUsed="1"/>
-    <w:lsdException w:name="Title" w:uiPriority="10" w:qFormat="1"/>
-    <w:lsdException w:name="Closing" w:semiHidden="1" w:unhideWhenUsed="1"/>
-    <w:lsdException w:name="Signature" w:semiHidden="1" w:unhideWhenUsed="1"/>
-    <w:lsdException w:name="Default Paragraph Font" w:semiHidden="1" w:uiPriority="1" w:unhideWhenUsed="1"/>
-    <w:lsdException w:name="Body Text" w:semiHidden="1" w:unhideWhenUsed="1"/>
-    <w:lsdException w:name="Body Text Indent" w:semiHidden="1" w:unhideWhenUsed="1"/>
-    <w:lsdException w:name="List Continue" w:semiHidden="1" w:unhideWhenUsed="1"/>
-    <w:lsdException w:name="List Continue 2" w:semiHidden="1" w:unhideWhenUsed="1"/>
-    <w:lsdException w:name="List Continue 3" w:semiHidden="1" w:unhideWhenUsed="1"/>
-    <w:lsdException w:name="List Continue 4" w:semiHidden="1" w:unhideWhenUsed="1"/>
-    <w:lsdException w:name="List Continue 5" w:semiHidden="1" w:unhideWhenUsed="1"/>
-    <w:lsdException w:name="Message Header" w:semiHidden="1" w:unhideWhenUsed="1"/>
-    <w:lsdException w:name="Subtitle" w:uiPriority="11" w:qFormat="1"/>
-    <w:lsdException w:name="Salutation" w:semiHidden="1" w:unhideWhenUsed="1"/>
-    <w:lsdException w:name="Date" w:semiHidden="1" w:unhideWhenUsed="1"/>
-    <w:lsdException w:name="Body Text First Indent" w:semiHidden="1" w:unhideWhenUsed="1"/>
-    <w:lsdException w:name="Body Text First Indent 2" w:semiHidden="1" w:unhideWhenUsed="1"/>
-    <w:lsdException w:name="Note Heading" w:semiHidden="1" w:unhideWhenUsed="1"/>
-    <w:lsdException w:name="Body Text 2" w:semiHidden="1" w:unhideWhenUsed="1"/>
-    <w:lsdException w:name="Body Text 3" w:semiHidden="1" w:unhideWhenUsed="1"/>
-    <w:lsdException w:name="Body Text Indent 2" w:semiHidden="1" w:unhideWhenUsed="1"/>
-    <w:lsdException w:name="Body Text Indent 3" w:semiHidden="1" w:unhideWhenUsed="1"/>
-    <w:lsdException w:name="Block Text" w:semiHidden="1" w:unhideWhenUsed="1"/>
-    <w:lsdException w:name="Hyperlink" w:semiHidden="1" w:unhideWhenUsed="1"/>
-    <w:lsdException w:name="FollowedHyperlink" w:semiHidden="1" w:unhideWhenUsed="1"/>
-    <w:lsdException w:name="Strong" w:uiPriority="22" w:qFormat="1"/>
-    <w:lsdException w:name="Emphasis" w:uiPriority="20" w:qFormat="1"/>
-    <w:lsdException w:name="Document Map" w:semiHidden="1" w:unhideWhenUsed="1"/>
-    <w:lsdException w:name="Plain Text" w:semiHidden="1" w:unhideWhenUsed="1"/>
-    <w:lsdException w:name="E-mail Signature" w:semiHidden="1" w:unhideWhenUsed="1"/>
-    <w:lsdException w:name="HTML Top of Form" w:semiHidden="1" w:unhideWhenUsed="1"/>
-    <w:lsdException w:name="HTML Bottom of Form" w:semiHidden="1" w:unhideWhenUsed="1"/>
-    <w:lsdException w:name="Normal (Web)" w:semiHidden="1" w:unhideWhenUsed="1"/>
-    <w:lsdException w:name="HTML Acronym" w:semiHidden="1" w:unhideWhenUsed="1"/>
-    <w:lsdException w:name="HTML Address" w:semiHidden="1" w:unhideWhenUsed="1"/>
-    <w:lsdException w:name="HTML Cite" w:semiHidden="1" w:unhideWhenUsed="1"/>
-    <w:lsdException w:name="HTML Code" w:semiHidden="1" w:unhideWhenUsed="1"/>
-    <w:lsdException w:name="HTML Definition" w:semiHidden="1" w:unhideWhenUsed="1"/>
-    <w:lsdException w:name="HTML Keyboard" w:semiHidden="1" w:unhideWhenUsed="1"/>
-    <w:lsdException w:name="HTML Preformatted" w:semiHidden="1" w:unhideWhenUsed="1"/>
-    <w:lsdException w:name="HTML Sample" w:semiHidden="1" w:unhideWhenUsed="1"/>
-    <w:lsdException w:name="HTML Typewriter" w:semiHidden="1" w:unhideWhenUsed="1"/>
-    <w:lsdException w:name="HTML Variable" w:semiHidden="1" w:unhideWhenUsed="1"/>
-    <w:lsdException w:name="Normal Table" w:semiHidden="1" w:unhideWhenUsed="1"/>
-    <w:lsdException w:name="annotation subject" w:semiHidden="1" w:unhideWhenUsed="1"/>
-    <w:lsdException w:name="No List" w:semiHidden="1" w:unhideWhenUsed="1"/>
-    <w:lsdException w:name="Outline List 1" w:semiHidden="1" w:unhideWhenUsed="1"/>
-    <w:lsdException w:name="Outline List 2" w:semiHidden="1" w:unhideWhenUsed="1"/>
-    <w:lsdException w:name="Outline List 3" w:semiHidden="1" w:unhideWhenUsed="1"/>
-    <w:lsdException w:name="Table Simple 1" w:semiHidden="1" w:unhideWhenUsed="1"/>
-    <w:lsdException w:name="Table Simple 2" w:semiHidden="1" w:unhideWhenUsed="1"/>
-    <w:lsdException w:name="Table Simple 3" w:semiHidden="1" w:unhideWhenUsed="1"/>
-    <w:lsdException w:name="Table Classic 1" w:semiHidden="1" w:unhideWhenUsed="1"/>
-    <w:lsdException w:name="Table Classic 2" w:semiHidden="1" w:unhideWhenUsed="1"/>
-    <w:lsdException w:name="Table Classic 3" w:semiHidden="1" w:unhideWhenUsed="1"/>
-    <w:lsdException w:name="Table Classic 4" w:semiHidden="1" w:unhideWhenUsed="1"/>
-    <w:lsdException w:name="Table Colorful 1" w:semiHidden="1" w:unhideWhenUsed="1"/>
-    <w:lsdException w:name="Table Colorful 2" w:semiHidden="1" w:unhideWhenUsed="1"/>
-    <w:lsdException w:name="Table Colorful 3" w:semiHidden="1" w:unhideWhenUsed="1"/>
-    <w:lsdException w:name="Table Columns 1" w:semiHidden="1" w:unhideWhenUsed="1"/>
-    <w:lsdException w:name="Table Columns 2" w:semiHidden="1" w:unhideWhenUsed="1"/>
-    <w:lsdException w:name="Table Columns 3" w:semiHidden="1" w:unhideWhenUsed="1"/>
-    <w:lsdException w:name="Table Columns 4" w:semiHidden="1" w:unhideWhenUsed="1"/>
-    <w:lsdException w:name="Table Columns 5" w:semiHidden="1" w:unhideWhenUsed="1"/>
-    <w:lsdException w:name="Table Grid 1" w:semiHidden="1" w:unhideWhenUsed="1"/>
-    <w:lsdException w:name="Table Grid 2" w:semiHidden="1" w:unhideWhenUsed="1"/>
-    <w:lsdException w:name="Table Grid 3" w:semiHidden="1" w:unhideWhenUsed="1"/>
-    <w:lsdException w:name="Table Grid 4" w:semiHidden="1" w:unhideWhenUsed="1"/>
-    <w:lsdException w:name="Table Grid 5" w:semiHidden="1" w:unhideWhenUsed="1"/>
-    <w:lsdException w:name="Table Grid 6" w:semiHidden="1" w:unhideWhenUsed="1"/>
-    <w:lsdException w:name="Table Grid 7" w:semiHidden="1" w:unhideWhenUsed="1"/>
-    <w:lsdException w:name="Table Grid 8" w:semiHidden="1" w:unhideWhenUsed="1"/>
-    <w:lsdException w:name="Table List 1" w:semiHidden="1" w:unhideWhenUsed="1"/>
-    <w:lsdException w:name="Table List 2" w:semiHidden="1" w:unhideWhenUsed="1"/>
-    <w:lsdException w:name="Table List 3" w:semiHidden="1" w:unhideWhenUsed="1"/>
-    <w:lsdException w:name="Table List 4" w:semiHidden="1" w:unhideWhenUsed="1"/>
-    <w:lsdException w:name="Table List 5" w:semiHidden="1" w:unhideWhenUsed="1"/>
-    <w:lsdException w:name="Table List 6" w:semiHidden="1" w:unhideWhenUsed="1"/>
-    <w:lsdException w:name="Table List 7" w:semiHidden="1" w:unhideWhenUsed="1"/>
-    <w:lsdException w:name="Table List 8" w:semiHidden="1" w:unhideWhenUsed="1"/>
-    <w:lsdException w:name="Table 3D effects 1" w:semiHidden="1" w:unhideWhenUsed="1"/>
-    <w:lsdException w:name="Table 3D effects 2" w:semiHidden="1" w:unhideWhenUsed="1"/>
-    <w:lsdException w:name="Table 3D effects 3" w:semiHidden="1" w:unhideWhenUsed="1"/>
-    <w:lsdException w:name="Table Contemporary" w:semiHidden="1" w:unhideWhenUsed="1"/>
-    <w:lsdException w:name="Table Elegant" w:semiHidden="1" w:unhideWhenUsed="1"/>
-    <w:lsdException w:name="Table Professional" w:semiHidden="1" w:unhideWhenUsed="1"/>
-    <w:lsdException w:name="Table Subtle 1" w:semiHidden="1" w:unhideWhenUsed="1"/>
-    <w:lsdException w:name="Table Subtle 2" w:semiHidden="1" w:unhideWhenUsed="1"/>
-    <w:lsdException w:name="Table Web 1" w:semiHidden="1" w:unhideWhenUsed="1"/>
-    <w:lsdException w:name="Table Web 2" w:semiHidden="1" w:unhideWhenUsed="1"/>
-    <w:lsdException w:name="Table Web 3" w:semiHidden="1" w:unhideWhenUsed="1"/>
-    <w:lsdException w:name="Balloon Text" w:semiHidden="1" w:unhideWhenUsed="1"/>
-    <w:lsdException w:name="Table Grid" w:semiHidden="1" w:uiPriority="59" w:unhideWhenUsed="1"/>
-    <w:lsdException w:name="Table Theme" w:semiHidden="1" w:unhideWhenUsed="1"/>
-    <w:lsdException w:name="Placeholder Text" w:semiHidden="1"/>
-    <w:lsdException w:name="No Spacing" w:uiPriority="1" w:qFormat="1"/>
-    <w:lsdException w:name="Light Shading" w:uiPriority="60"/>
-    <w:lsdException w:name="Light List" w:uiPriority="61"/>
-    <w:lsdException w:name="Light Grid" w:uiPriority="62"/>
-    <w:lsdException w:name="Medium Shading 1" w:uiPriority="63"/>
-    <w:lsdException w:name="Medium Shading 2" w:uiPriority="64"/>
-    <w:lsdException w:name="Medium List 1" w:uiPriority="65"/>
-    <w:lsdException w:name="Medium List 2" w:uiPriority="66"/>
-    <w:lsdException w:name="Medium Grid 1" w:uiPriority="67"/>
-    <w:lsdException w:name="Medium Grid 2" w:uiPriority="68"/>
-    <w:lsdException w:name="Medium Grid 3" w:uiPriority="69"/>
-    <w:lsdException w:name="Dark List" w:uiPriority="70"/>
-    <w:lsdException w:name="Colorful Shading" w:uiPriority="71"/>
-    <w:lsdException w:name="Colorful List" w:uiPriority="72"/>
-    <w:lsdException w:name="Colorful Grid" w:uiPriority="73"/>
-    <w:lsdException w:name="Light Shading Accent 1" w:uiPriority="60"/>
-    <w:lsdException w:name="Light List Accent 1" w:uiPriority="61"/>
-    <w:lsdException w:name="Light Grid Accent 1" w:uiPriority="62"/>
-    <w:lsdException w:name="Medium Shading 1 Accent 1" w:uiPriority="63"/>
-    <w:lsdException w:name="Medium Shading 2 Accent 1" w:uiPriority="64"/>
-    <w:lsdException w:name="Medium List 1 Accent 1" w:uiPriority="65"/>
-    <w:lsdException w:name="Revision" w:semiHidden="1"/>
-    <w:lsdException w:name="List Paragraph" w:uiPriority="34" w:qFormat="1"/>
-    <w:lsdException w:name="Quote" w:uiPriority="29" w:qFormat="1"/>
-    <w:lsdException w:name="Intense Quote" w:uiPriority="30" w:qFormat="1"/>
-    <w:lsdException w:name="Medium List 2 Accent 1" w:uiPriority="66"/>
-    <w:lsdException w:name="Medium Grid 1 Accent 1" w:uiPriority="67"/>
-    <w:lsdException w:name="Medium Grid 2 Accent 1" w:uiPriority="68"/>
-    <w:lsdException w:name="Medium Grid 3 Accent 1" w:uiPriority="69"/>
-    <w:lsdException w:name="Dark List Accent 1" w:uiPriority="70"/>
-    <w:lsdException w:name="Colorful Shading Accent 1" w:uiPriority="71"/>
-    <w:lsdException w:name="Colorful List Accent 1" w:uiPriority="72"/>
-    <w:lsdException w:name="Colorful Grid Accent 1" w:uiPriority="73"/>
-    <w:lsdException w:name="Light Shading Accent 2" w:uiPriority="60"/>
-    <w:lsdException w:name="Light List Accent 2" w:uiPriority="61"/>
-    <w:lsdException w:name="Light Grid Accent 2" w:uiPriority="62"/>
-    <w:lsdException w:name="Medium Shading 1 Accent 2" w:uiPriority="63"/>
-    <w:lsdException w:name="Medium Shading 2 Accent 2" w:uiPriority="64"/>
-    <w:lsdException w:name="Medium List 1 Accent 2" w:uiPriority="65"/>
-    <w:lsdException w:name="Medium List 2 Accent 2" w:uiPriority="66"/>
-    <w:lsdException w:name="Medium Grid 1 Accent 2" w:uiPriority="67"/>
-    <w:lsdException w:name="Medium Grid 2 Accent 2" w:uiPriority="68"/>
-    <w:lsdException w:name="Medium Grid 3 Accent 2" w:uiPriority="69"/>
-    <w:lsdException w:name="Dark List Accent 2" w:uiPriority="70"/>
-    <w:lsdException w:name="Colorful Shading Accent 2" w:uiPriority="71"/>
-    <w:lsdException w:name="Colorful List Accent 2" w:uiPriority="72"/>
-    <w:lsdException w:name="Colorful Grid Accent 2" w:uiPriority="73"/>
-    <w:lsdException w:name="Light Shading Accent 3" w:uiPriority="60"/>
-    <w:lsdException w:name="Light List Accent 3" w:uiPriority="61"/>
-    <w:lsdException w:name="Light Grid Accent 3" w:uiPriority="62"/>
-    <w:lsdException w:name="Medium Shading 1 Accent 3" w:uiPriority="63"/>
-    <w:lsdException w:name="Medium Shading 2 Accent 3" w:uiPriority="64"/>
-    <w:lsdException w:name="Medium List 1 Accent 3" w:uiPriority="65"/>
-    <w:lsdException w:name="Medium List 2 Accent 3" w:uiPriority="66"/>
-    <w:lsdException w:name="Medium Grid 1 Accent 3" w:uiPriority="67"/>
-    <w:lsdException w:name="Medium Grid 2 Accent 3" w:uiPriority="68"/>
-    <w:lsdException w:name="Medium Grid 3 Accent 3" w:uiPriority="69"/>
-    <w:lsdException w:name="Dark List Accent 3" w:uiPriority="70"/>
-    <w:lsdException w:name="Colorful Shading Accent 3" w:uiPriority="71"/>
-    <w:lsdException w:name="Colorful List Accent 3" w:uiPriority="72"/>
-    <w:lsdException w:name="Colorful Grid Accent 3" w:uiPriority="73"/>
-    <w:lsdException w:name="Light Shading Accent 4" w:uiPriority="60"/>
-    <w:lsdException w:name="Light List Accent 4" w:uiPriority="61"/>
-    <w:lsdException w:name="Light Grid Accent 4" w:uiPriority="62"/>
-    <w:lsdException w:name="Medium Shading 1 Accent 4" w:uiPriority="63"/>
-    <w:lsdException w:name="Medium Shading 2 Accent 4" w:uiPriority="64"/>
-    <w:lsdException w:name="Medium List 1 Accent 4" w:uiPriority="65"/>
-    <w:lsdException w:name="Medium List 2 Accent 4" w:uiPriority="66"/>
-    <w:lsdException w:name="Medium Grid 1 Accent 4" w:uiPriority="67"/>
-    <w:lsdException w:name="Medium Grid 2 Accent 4" w:uiPriority="68"/>
-    <w:lsdException w:name="Medium Grid 3 Accent 4" w:uiPriority="69"/>
-    <w:lsdException w:name="Dark List Accent 4" w:uiPriority="70"/>
-    <w:lsdException w:name="Colorful Shading Accent 4" w:uiPriority="71"/>
-    <w:lsdException w:name="Colorful List Accent 4" w:uiPriority="72"/>
-    <w:lsdException w:name="Colorful Grid Accent 4" w:uiPriority="73"/>
-    <w:lsdException w:name="Light Shading Accent 5" w:uiPriority="60"/>
-    <w:lsdException w:name="Light List Accent 5" w:uiPriority="61"/>
-    <w:lsdException w:name="Light Grid Accent 5" w:uiPriority="62"/>
-    <w:lsdException w:name="Medium Shading 1 Accent 5" w:uiPriority="63"/>
-    <w:lsdException w:name="Medium Shading 2 Accent 5" w:uiPriority="64"/>
-    <w:lsdException w:name="Medium List 1 Accent 5" w:uiPriority="65"/>
-    <w:lsdException w:name="Medium List 2 Accent 5" w:uiPriority="66"/>
-    <w:lsdException w:name="Medium Grid 1 Accent 5" w:uiPriority="67"/>
-    <w:lsdException w:name="Medium Grid 2 Accent 5" w:uiPriority="68"/>
-    <w:lsdException w:name="Medium Grid 3 Accent 5" w:uiPriority="69"/>
-    <w:lsdException w:name="Dark List Accent 5" w:uiPriority="70"/>
-    <w:lsdException w:name="Colorful Shading Accent 5" w:uiPriority="71"/>
-    <w:lsdException w:name="Colorful List Accent 5" w:uiPriority="72"/>
-    <w:lsdException w:name="Colorful Grid Accent 5" w:uiPriority="73"/>
-    <w:lsdException w:name="Light Shading Accent 6" w:uiPriority="60"/>
-    <w:lsdException w:name="Light List Accent 6" w:uiPriority="61"/>
-    <w:lsdException w:name="Light Grid Accent 6" w:uiPriority="62"/>
-    <w:lsdException w:name="Medium Shading 1 Accent 6" w:uiPriority="63"/>
-    <w:lsdException w:name="Medium Shading 2 Accent 6" w:uiPriority="64"/>
-    <w:lsdException w:name="Medium List 1 Accent 6" w:uiPriority="65"/>
-    <w:lsdException w:name="Medium List 2 Accent 6" w:uiPriority="66"/>
-    <w:lsdException w:name="Medium Grid 1 Accent 6" w:uiPriority="67"/>
-    <w:lsdException w:name="Medium Grid 2 Accent 6" w:uiPriority="68"/>
-    <w:lsdException w:name="Medium Grid 3 Accent 6" w:uiPriority="69"/>
-    <w:lsdException w:name="Dark List Accent 6" w:uiPriority="70"/>
-    <w:lsdException w:name="Colorful Shading Accent 6" w:uiPriority="71"/>
-    <w:lsdException w:name="Colorful List Accent 6" w:uiPriority="72"/>
-    <w:lsdException w:name="Colorful Grid Accent 6" w:uiPriority="73"/>
-    <w:lsdException w:name="Subtle Emphasis" w:uiPriority="19" w:qFormat="1"/>
-    <w:lsdException w:name="Intense Emphasis" w:uiPriority="21" w:qFormat="1"/>
-    <w:lsdException w:name="Subtle Reference" w:uiPriority="31" w:qFormat="1"/>
-    <w:lsdException w:name="Intense Reference" w:uiPriority="32" w:qFormat="1"/>
-    <w:lsdException w:name="Book Title" w:uiPriority="33" w:qFormat="1"/>
-    <w:lsdException w:name="Bibliography" w:semiHidden="1" w:uiPriority="37" w:unhideWhenUsed="1"/>
-    <w:lsdException w:name="TOC Heading" w:semiHidden="1" w:uiPriority="39" w:unhideWhenUsed="1" w:qFormat="1"/>
-    <w:lsdException w:name="Plain Table 1" w:uiPriority="41"/>
-    <w:lsdException w:name="Plain Table 2" w:uiPriority="42"/>
-    <w:lsdException w:name="Plain Table 3" w:uiPriority="43"/>
-    <w:lsdException w:name="Plain Table 4" w:uiPriority="44"/>
-    <w:lsdException w:name="Plain Table 5" w:uiPriority="45"/>
-    <w:lsdException w:name="Grid Table Light" w:uiPriority="40"/>
-    <w:lsdException w:name="Grid Table 1 Light" w:uiPriority="46"/>
-    <w:lsdException w:name="Grid Table 2" w:uiPriority="47"/>
-    <w:lsdException w:name="Grid Table 3" w:uiPriority="48"/>
-    <w:lsdException w:name="Grid Table 4" w:uiPriority="49"/>
-    <w:lsdException w:name="Grid Table 5 Dark" w:uiPriority="50"/>
-    <w:lsdException w:name="Grid Table 6 Colorful" w:uiPriority="51"/>
-    <w:lsdException w:name="Grid Table 7 Colorful" w:uiPriority="52"/>
-    <w:lsdException w:name="Grid Table 1 Light Accent 1" w:uiPriority="46"/>
-    <w:lsdException w:name="Grid Table 2 Accent 1" w:uiPriority="47"/>
-    <w:lsdException w:name="Grid Table 3 Accent 1" w:uiPriority="48"/>
-    <w:lsdException w:name="Grid Table 4 Accent 1" w:uiPriority="49"/>
-    <w:lsdException w:name="Grid Table 5 Dark Accent 1" w:uiPriority="50"/>
-    <w:lsdException w:name="Grid Table 6 Colorful Accent 1" w:uiPriority="51"/>
-    <w:lsdException w:name="Grid Table 7 Colorful Accent 1" w:uiPriority="52"/>
-    <w:lsdException w:name="Grid Table 1 Light Accent 2" w:uiPriority="46"/>
-    <w:lsdException w:name="Grid Table 2 Accent 2" w:uiPriority="47"/>
-    <w:lsdException w:name="Grid Table 3 Accent 2" w:uiPriority="48"/>
-    <w:lsdException w:name="Grid Table 4 Accent 2" w:uiPriority="49"/>
-    <w:lsdException w:name="Grid Table 5 Dark Accent 2" w:uiPriority="50"/>
-    <w:lsdException w:name="Grid Table 6 Colorful Accent 2" w:uiPriority="51"/>
-    <w:lsdException w:name="Grid Table 7 Colorful Accent 2" w:uiPriority="52"/>
-    <w:lsdException w:name="Grid Table 1 Light Accent 3" w:uiPriority="46"/>
-    <w:lsdException w:name="Grid Table 2 Accent 3" w:uiPriority="47"/>
-    <w:lsdException w:name="Grid Table 3 Accent 3" w:uiPriority="48"/>
-    <w:lsdException w:name="Grid Table 4 Accent 3" w:uiPriority="49"/>
-    <w:lsdException w:name="Grid Table 5 Dark Accent 3" w:uiPriority="50"/>
-    <w:lsdException w:name="Grid Table 6 Colorful Accent 3" w:uiPriority="51"/>
-    <w:lsdException w:name="Grid Table 7 Colorful Accent 3" w:uiPriority="52"/>
-    <w:lsdException w:name="Grid Table 1 Light Accent 4" w:uiPriority="46"/>
-    <w:lsdException w:name="Grid Table 2 Accent 4" w:uiPriority="47"/>
-    <w:lsdException w:name="Grid Table 3 Accent 4" w:uiPriority="48"/>
-    <w:lsdException w:name="Grid Table 4 Accent 4" w:uiPriority="49"/>
-    <w:lsdException w:name="Grid Table 5 Dark Accent 4" w:uiPriority="50"/>
-    <w:lsdException w:name="Grid Table 6 Colorful Accent 4" w:uiPriority="51"/>
-    <w:lsdException w:name="Grid Table 7 Colorful Accent 4" w:uiPriority="52"/>
-    <w:lsdException w:name="Grid Table 1 Light Accent 5" w:uiPriority="46"/>
-    <w:lsdException w:name="Grid Table 2 Accent 5" w:uiPriority="47"/>
-    <w:lsdException w:name="Grid Table 3 Accent 5" w:uiPriority="48"/>
-    <w:lsdException w:name="Grid Table 4 Accent 5" w:uiPriority="49"/>
-    <w:lsdException w:name="Grid Table 5 Dark Accent 5" w:uiPriority="50"/>
-    <w:lsdException w:name="Grid Table 6 Colorful Accent 5" w:uiPriority="51"/>
-    <w:lsdException w:name="Grid Table 7 Colorful Accent 5" w:uiPriority="52"/>
-    <w:lsdException w:name="Grid Table 1 Light Accent 6" w:uiPriority="46"/>
-    <w:lsdException w:name="Grid Table 2 Accent 6" w:uiPriority="47"/>
-    <w:lsdException w:name="Grid Table 3 Accent 6" w:uiPriority="48"/>
-    <w:lsdException w:name="Grid Table 4 Accent 6" w:uiPriority="49"/>
-    <w:lsdException w:name="Grid Table 5 Dark Accent 6" w:uiPriority="50"/>
-    <w:lsdException w:name="Grid Table 6 Colorful Accent 6" w:uiPriority="51"/>
-    <w:lsdException w:name="Grid Table 7 Colorful Accent 6" w:uiPriority="52"/>
-    <w:lsdException w:name="List Table 1 Light" w:uiPriority="46"/>
-    <w:lsdException w:name="List Table 2" w:uiPriority="47"/>
-    <w:lsdException w:name="List Table 3" w:uiPriority="48"/>
-    <w:lsdException w:name="List Table 4" w:uiPriority="49"/>
-    <w:lsdException w:name="List Table 5 Dark" w:uiPriority="50"/>
-    <w:lsdException w:name="List Table 6 Colorful" w:uiPriority="51"/>
-    <w:lsdException w:name="List Table 7 Colorful" w:uiPriority="52"/>
-    <w:lsdException w:name="List Table 1 Light Accent 1" w:uiPriority="46"/>
-    <w:lsdException w:name="List Table 2 Accent 1" w:uiPriority="47"/>
-    <w:lsdException w:name="List Table 3 Accent 1" w:uiPriority="48"/>
-    <w:lsdException w:name="List Table 4 Accent 1" w:uiPriority="49"/>
-    <w:lsdException w:name="List Table 5 Dark Accent 1" w:uiPriority="50"/>
-    <w:lsdException w:name="List Table 6 Colorful Accent 1" w:uiPriority="51"/>
-    <w:lsdException w:name="List Table 7 Colorful Accent 1" w:uiPriority="52"/>
-    <w:lsdException w:name="List Table 1 Light Accent 2" w:uiPriority="46"/>
-    <w:lsdException w:name="List Table 2 Accent 2" w:uiPriority="47"/>
-    <w:lsdException w:name="List Table 3 Accent 2" w:uiPriority="48"/>
-    <w:lsdException w:name="List Table 4 Accent 2" w:uiPriority="49"/>
-    <w:lsdException w:name="List Table 5 Dark Accent 2" w:uiPriority="50"/>
-    <w:lsdException w:name="List Table 6 Colorful Accent 2" w:uiPriority="51"/>
-    <w:lsdException w:name="List Table 7 Colorful Accent 2" w:uiPriority="52"/>
-    <w:lsdException w:name="List Table 1 Light Accent 3" w:uiPriority="46"/>
-    <w:lsdException w:name="List Table 2 Accent 3" w:uiPriority="47"/>
-    <w:lsdException w:name="List Table 3 Accent 3" w:uiPriority="48"/>
-    <w:lsdException w:name="List Table 4 Accent 3" w:uiPriority="49"/>
-    <w:lsdException w:name="List Table 5 Dark Accent 3" w:uiPriority="50"/>
-    <w:lsdException w:name="List Table 6 Colorful Accent 3" w:uiPriority="51"/>
-    <w:lsdException w:name="List Table 7 Colorful Accent 3" w:uiPriority="52"/>
-    <w:lsdException w:name="List Table 1 Light Accent 4" w:uiPriority="46"/>
-    <w:lsdException w:name="List Table 2 Accent 4" w:uiPriority="47"/>
-    <w:lsdException w:name="List Table 3 Accent 4" w:uiPriority="48"/>
-    <w:lsdException w:name="List Table 4 Accent 4" w:uiPriority="49"/>
-    <w:lsdException w:name="List Table 5 Dark Accent 4" w:uiPriority="50"/>
-    <w:lsdException w:name="List Table 6 Colorful Accent 4" w:uiPriority="51"/>
-    <w:lsdException w:name="List Table 7 Colorful Accent 4" w:uiPriority="52"/>
-    <w:lsdException w:name="List Table 1 Light Accent 5" w:uiPriority="46"/>
-    <w:lsdException w:name="List Table 2 Accent 5" w:uiPriority="47"/>
-    <w:lsdException w:name="List Table 3 Accent 5" w:uiPriority="48"/>
-    <w:lsdException w:name="List Table 4 Accent 5" w:uiPriority="49"/>
-    <w:lsdException w:name="List Table 5 Dark Accent 5" w:uiPriority="50"/>
-    <w:lsdException w:name="List Table 6 Colorful Accent 5" w:uiPriority="51"/>
-    <w:lsdException w:name="List Table 7 Colorful Accent 5" w:uiPriority="52"/>
-    <w:lsdException w:name="List Table 1 Light Accent 6" w:uiPriority="46"/>
-    <w:lsdException w:name="List Table 2 Accent 6" w:uiPriority="47"/>
-    <w:lsdException w:name="List Table 3 Accent 6" w:uiPriority="48"/>
-    <w:lsdException w:name="List Table 4 Accent 6" w:uiPriority="49"/>
-    <w:lsdException w:name="List Table 5 Dark Accent 6" w:uiPriority="50"/>
-    <w:lsdException w:name="List Table 6 Colorful Accent 6" w:uiPriority="51"/>
-    <w:lsdException w:name="List Table 7 Colorful Accent 6" w:uiPriority="52"/>
-    <w:lsdException w:name="Mention" w:semiHidden="1" w:unhideWhenUsed="1"/>
-    <w:lsdException w:name="Smart Hyperlink" w:semiHidden="1" w:unhideWhenUsed="1"/>
-    <w:lsdException w:name="Hashtag" w:semiHidden="1" w:unhideWhenUsed="1"/>
-    <w:lsdException w:name="Unresolved Mention" w:semiHidden="1" w:unhideWhenUsed="1"/>
+  <w:latentStyles w:defLockedState="0" w:defUIPriority="99" w:defSemiHidden="1" w:defUnhideWhenUsed="1" w:defQFormat="0" w:count="267">
+    <w:lsdException w:name="Normal" w:semiHidden="0" w:uiPriority="0" w:unhideWhenUsed="0" w:qFormat="1"/>
+    <w:lsdException w:name="heading 1" w:semiHidden="0" w:uiPriority="9" w:unhideWhenUsed="0" w:qFormat="1"/>
+    <w:lsdException w:name="heading 2" w:uiPriority="9" w:qFormat="1"/>
+    <w:lsdException w:name="heading 3" w:uiPriority="9" w:qFormat="1"/>
+    <w:lsdException w:name="heading 4" w:uiPriority="9" w:qFormat="1"/>
+    <w:lsdException w:name="heading 5" w:uiPriority="9" w:qFormat="1"/>
+    <w:lsdException w:name="heading 6" w:uiPriority="9" w:qFormat="1"/>
+    <w:lsdException w:name="heading 7" w:uiPriority="9" w:qFormat="1"/>
+    <w:lsdException w:name="heading 8" w:uiPriority="9" w:qFormat="1"/>
+    <w:lsdException w:name="heading 9" w:uiPriority="9" w:qFormat="1"/>
+    <w:lsdException w:name="toc 1" w:uiPriority="39"/>
+    <w:lsdException w:name="toc 2" w:uiPriority="39"/>
+    <w:lsdException w:name="toc 3" w:uiPriority="39"/>
+    <w:lsdException w:name="toc 4" w:uiPriority="39"/>
+    <w:lsdException w:name="toc 5" w:uiPriority="39"/>
+    <w:lsdException w:name="toc 6" w:uiPriority="39"/>
+    <w:lsdException w:name="toc 7" w:uiPriority="39"/>
+    <w:lsdException w:name="toc 8" w:uiPriority="39"/>
+    <w:lsdException w:name="toc 9" w:uiPriority="39"/>
+    <w:lsdException w:name="caption" w:uiPriority="35" w:qFormat="1"/>
+    <w:lsdException w:name="Title" w:semiHidden="0" w:uiPriority="10" w:unhideWhenUsed="0" w:qFormat="1"/>
+    <w:lsdException w:name="Default Paragraph Font" w:uiPriority="1"/>
+    <w:lsdException w:name="Subtitle" w:semiHidden="0" w:uiPriority="11" w:unhideWhenUsed="0" w:qFormat="1"/>
+    <w:lsdException w:name="Strong" w:semiHidden="0" w:uiPriority="22" w:unhideWhenUsed="0" w:qFormat="1"/>
+    <w:lsdException w:name="Emphasis" w:semiHidden="0" w:uiPriority="20" w:unhideWhenUsed="0" w:qFormat="1"/>
+    <w:lsdException w:name="Table Grid" w:semiHidden="0" w:uiPriority="59" w:unhideWhenUsed="0"/>
+    <w:lsdException w:name="Placeholder Text" w:unhideWhenUsed="0"/>
+    <w:lsdException w:name="No Spacing" w:semiHidden="0" w:uiPriority="1" w:unhideWhenUsed="0" w:qFormat="1"/>
+    <w:lsdException w:name="Light Shading" w:semiHidden="0" w:uiPriority="60" w:unhideWhenUsed="0"/>
+    <w:lsdException w:name="Light List" w:semiHidden="0" w:uiPriority="61" w:unhideWhenUsed="0"/>
+    <w:lsdException w:name="Light Grid" w:semiHidden="0" w:uiPriority="62" w:unhideWhenUsed="0"/>
+    <w:lsdException w:name="Medium Shading 1" w:semiHidden="0" w:uiPriority="63" w:unhideWhenUsed="0"/>
+    <w:lsdException w:name="Medium Shading 2" w:semiHidden="0" w:uiPriority="64" w:unhideWhenUsed="0"/>
+    <w:lsdException w:name="Medium List 1" w:semiHidden="0" w:uiPriority="65" w:unhideWhenUsed="0"/>
+    <w:lsdException w:name="Medium List 2" w:semiHidden="0" w:uiPriority="66" w:unhideWhenUsed="0"/>
+    <w:lsdException w:name="Medium Grid 1" w:semiHidden="0" w:uiPriority="67" w:unhideWhenUsed="0"/>
+    <w:lsdException w:name="Medium Grid 2" w:semiHidden="0" w:uiPriority="68" w:unhideWhenUsed="0"/>
+    <w:lsdException w:name="Medium Grid 3" w:semiHidden="0" w:uiPriority="69" w:unhideWhenUsed="0"/>
+    <w:lsdException w:name="Dark List" w:semiHidden="0" w:uiPriority="70" w:unhideWhenUsed="0"/>
+    <w:lsdException w:name="Colorful Shading" w:semiHidden="0" w:uiPriority="71" w:unhideWhenUsed="0"/>
+    <w:lsdException w:name="Colorful List" w:semiHidden="0" w:uiPriority="72" w:unhideWhenUsed="0"/>
+    <w:lsdException w:name="Colorful Grid" w:semiHidden="0" w:uiPriority="73" w:unhideWhenUsed="0"/>
+    <w:lsdException w:name="Light Shading Accent 1" w:semiHidden="0" w:uiPriority="60" w:unhideWhenUsed="0"/>
+    <w:lsdException w:name="Light List Accent 1" w:semiHidden="0" w:uiPriority="61" w:unhideWhenUsed="0"/>
+    <w:lsdException w:name="Light Grid Accent 1" w:semiHidden="0" w:uiPriority="62" w:unhideWhenUsed="0"/>
+    <w:lsdException w:name="Medium Shading 1 Accent 1" w:semiHidden="0" w:uiPriority="63" w:unhideWhenUsed="0"/>
+    <w:lsdException w:name="Medium Shading 2 Accent 1" w:semiHidden="0" w:uiPriority="64" w:unhideWhenUsed="0"/>
+    <w:lsdException w:name="Medium List 1 Accent 1" w:semiHidden="0" w:uiPriority="65" w:unhideWhenUsed="0"/>
+    <w:lsdException w:name="Revision" w:unhideWhenUsed="0"/>
+    <w:lsdException w:name="List Paragraph" w:semiHidden="0" w:uiPriority="34" w:unhideWhenUsed="0" w:qFormat="1"/>
+    <w:lsdException w:name="Quote" w:semiHidden="0" w:uiPriority="29" w:unhideWhenUsed="0" w:qFormat="1"/>
+    <w:lsdException w:name="Intense Quote" w:semiHidden="0" w:uiPriority="30" w:unhideWhenUsed="0" w:qFormat="1"/>
+    <w:lsdException w:name="Medium List 2 Accent 1" w:semiHidden="0" w:uiPriority="66" w:unhideWhenUsed="0"/>
+    <w:lsdException w:name="Medium Grid 1 Accent 1" w:semiHidden="0" w:uiPriority="67" w:unhideWhenUsed="0"/>
+    <w:lsdException w:name="Medium Grid 2 Accent 1" w:semiHidden="0" w:uiPriority="68" w:unhideWhenUsed="0"/>
+    <w:lsdException w:name="Medium Grid 3 Accent 1" w:semiHidden="0" w:uiPriority="69" w:unhideWhenUsed="0"/>
+    <w:lsdException w:name="Dark List Accent 1" w:semiHidden="0" w:uiPriority="70" w:unhideWhenUsed="0"/>
+    <w:lsdException w:name="Colorful Shading Accent 1" w:semiHidden="0" w:uiPriority="71" w:unhideWhenUsed="0"/>
+    <w:lsdException w:name="Colorful List Accent 1" w:semiHidden="0" w:uiPriority="72" w:unhideWhenUsed="0"/>
+    <w:lsdException w:name="Colorful Grid Accent 1" w:semiHidden="0" w:uiPriority="73" w:unhideWhenUsed="0"/>
+    <w:lsdException w:name="Light Shading Accent 2" w:semiHidden="0" w:uiPriority="60" w:unhideWhenUsed="0"/>
+    <w:lsdException w:name="Light List Accent 2" w:semiHidden="0" w:uiPriority="61" w:unhideWhenUsed="0"/>
+    <w:lsdException w:name="Light Grid Accent 2" w:semiHidden="0" w:uiPriority="62" w:unhideWhenUsed="0"/>
+    <w:lsdException w:name="Medium Shading 1 Accent 2" w:semiHidden="0" w:uiPriority="63" w:unhideWhenUsed="0"/>
+    <w:lsdException w:name="Medium Shading 2 Accent 2" w:semiHidden="0" w:uiPriority="64" w:unhideWhenUsed="0"/>
+    <w:lsdException w:name="Medium List 1 Accent 2" w:semiHidden="0" w:uiPriority="65" w:unhideWhenUsed="0"/>
+    <w:lsdException w:name="Medium List 2 Accent 2" w:semiHidden="0" w:uiPriority="66" w:unhideWhenUsed="0"/>
+    <w:lsdException w:name="Medium Grid 1 Accent 2" w:semiHidden="0" w:uiPriority="67" w:unhideWhenUsed="0"/>
+    <w:lsdException w:name="Medium Grid 2 Accent 2" w:semiHidden="0" w:uiPriority="68" w:unhideWhenUsed="0"/>
+    <w:lsdException w:name="Medium Grid 3 Accent 2" w:semiHidden="0" w:uiPriority="69" w:unhideWhenUsed="0"/>
+    <w:lsdException w:name="Dark List Accent 2" w:semiHidden="0" w:uiPriority="70" w:unhideWhenUsed="0"/>
+    <w:lsdException w:name="Colorful Shading Accent 2" w:semiHidden="0" w:uiPriority="71" w:unhideWhenUsed="0"/>
+    <w:lsdException w:name="Colorful List Accent 2" w:semiHidden="0" w:uiPriority="72" w:unhideWhenUsed="0"/>
+    <w:lsdException w:name="Colorful Grid Accent 2" w:semiHidden="0" w:uiPriority="73" w:unhideWhenUsed="0"/>
+    <w:lsdException w:name="Light Shading Accent 3" w:semiHidden="0" w:uiPriority="60" w:unhideWhenUsed="0"/>
+    <w:lsdException w:name="Light List Accent 3" w:semiHidden="0" w:uiPriority="61" w:unhideWhenUsed="0"/>
+    <w:lsdException w:name="Light Grid Accent 3" w:semiHidden="0" w:uiPriority="62" w:unhideWhenUsed="0"/>
+    <w:lsdException w:name="Medium Shading 1 Accent 3" w:semiHidden="0" w:uiPriority="63" w:unhideWhenUsed="0"/>
+    <w:lsdException w:name="Medium Shading 2 Accent 3" w:semiHidden="0" w:uiPriority="64" w:unhideWhenUsed="0"/>
+    <w:lsdException w:name="Medium List 1 Accent 3" w:semiHidden="0" w:uiPriority="65" w:unhideWhenUsed="0"/>
+    <w:lsdException w:name="Medium List 2 Accent 3" w:semiHidden="0" w:uiPriority="66" w:unhideWhenUsed="0"/>
+    <w:lsdException w:name="Medium Grid 1 Accent 3" w:semiHidden="0" w:uiPriority="67" w:unhideWhenUsed="0"/>
+    <w:lsdException w:name="Medium Grid 2 Accent 3" w:semiHidden="0" w:uiPriority="68" w:unhideWhenUsed="0"/>
+    <w:lsdException w:name="Medium Grid 3 Accent 3" w:semiHidden="0" w:uiPriority="69" w:unhideWhenUsed="0"/>
+    <w:lsdException w:name="Dark List Accent 3" w:semiHidden="0" w:uiPriority="70" w:unhideWhenUsed="0"/>
+    <w:lsdException w:name="Colorful Shading Accent 3" w:semiHidden="0" w:uiPriority="71" w:unhideWhenUsed="0"/>
+    <w:lsdException w:name="Colorful List Accent 3" w:semiHidden="0" w:uiPriority="72" w:unhideWhenUsed="0"/>
+    <w:lsdException w:name="Colorful Grid Accent 3" w:semiHidden="0" w:uiPriority="73" w:unhideWhenUsed="0"/>
+    <w:lsdException w:name="Light Shading Accent 4" w:semiHidden="0" w:uiPriority="60" w:unhideWhenUsed="0"/>
+    <w:lsdException w:name="Light List Accent 4" w:semiHidden="0" w:uiPriority="61" w:unhideWhenUsed="0"/>
+    <w:lsdException w:name="Light Grid Accent 4" w:semiHidden="0" w:uiPriority="62" w:unhideWhenUsed="0"/>
+    <w:lsdException w:name="Medium Shading 1 Accent 4" w:semiHidden="0" w:uiPriority="63" w:unhideWhenUsed="0"/>
+    <w:lsdException w:name="Medium Shading 2 Accent 4" w:semiHidden="0" w:uiPriority="64" w:unhideWhenUsed="0"/>
+    <w:lsdException w:name="Medium List 1 Accent 4" w:semiHidden="0" w:uiPriority="65" w:unhideWhenUsed="0"/>
+    <w:lsdException w:name="Medium List 2 Accent 4" w:semiHidden="0" w:uiPriority="66" w:unhideWhenUsed="0"/>
+    <w:lsdException w:name="Medium Grid 1 Accent 4" w:semiHidden="0" w:uiPriority="67" w:unhideWhenUsed="0"/>
+    <w:lsdException w:name="Medium Grid 2 Accent 4" w:semiHidden="0" w:uiPriority="68" w:unhideWhenUsed="0"/>
+    <w:lsdException w:name="Medium Grid 3 Accent 4" w:semiHidden="0" w:uiPriority="69" w:unhideWhenUsed="0"/>
+    <w:lsdException w:name="Dark List Accent 4" w:semiHidden="0" w:uiPriority="70" w:unhideWhenUsed="0"/>
+    <w:lsdException w:name="Colorful Shading Accent 4" w:semiHidden="0" w:uiPriority="71" w:unhideWhenUsed="0"/>
+    <w:lsdException w:name="Colorful List Accent 4" w:semiHidden="0" w:uiPriority="72" w:unhideWhenUsed="0"/>
+    <w:lsdException w:name="Colorful Grid Accent 4" w:semiHidden="0" w:uiPriority="73" w:unhideWhenUsed="0"/>
+    <w:lsdException w:name="Light Shading Accent 5" w:semiHidden="0" w:uiPriority="60" w:unhideWhenUsed="0"/>
+    <w:lsdException w:name="Light List Accent 5" w:semiHidden="0" w:uiPriority="61" w:unhideWhenUsed="0"/>
+    <w:lsdException w:name="Light Grid Accent 5" w:semiHidden="0" w:uiPriority="62" w:unhideWhenUsed="0"/>
+    <w:lsdException w:name="Medium Shading 1 Accent 5" w:semiHidden="0" w:uiPriority="63" w:unhideWhenUsed="0"/>
+    <w:lsdException w:name="Medium Shading 2 Accent 5" w:semiHidden="0" w:uiPriority="64" w:unhideWhenUsed="0"/>
+    <w:lsdException w:name="Medium List 1 Accent 5" w:semiHidden="0" w:uiPriority="65" w:unhideWhenUsed="0"/>
+    <w:lsdException w:name="Medium List 2 Accent 5" w:semiHidden="0" w:uiPriority="66" w:unhideWhenUsed="0"/>
+    <w:lsdException w:name="Medium Grid 1 Accent 5" w:semiHidden="0" w:uiPriority="67" w:unhideWhenUsed="0"/>
+    <w:lsdException w:name="Medium Grid 2 Accent 5" w:semiHidden="0" w:uiPriority="68" w:unhideWhenUsed="0"/>
+    <w:lsdException w:name="Medium Grid 3 Accent 5" w:semiHidden="0" w:uiPriority="69" w:unhideWhenUsed="0"/>
+    <w:lsdException w:name="Dark List Accent 5" w:semiHidden="0" w:uiPriority="70" w:unhideWhenUsed="0"/>
+    <w:lsdException w:name="Colorful Shading Accent 5" w:semiHidden="0" w:uiPriority="71" w:unhideWhenUsed="0"/>
+    <w:lsdException w:name="Colorful List Accent 5" w:semiHidden="0" w:uiPriority="72" w:unhideWhenUsed="0"/>
+    <w:lsdException w:name="Colorful Grid Accent 5" w:semiHidden="0" w:uiPriority="73" w:unhideWhenUsed="0"/>
+    <w:lsdException w:name="Light Shading Accent 6" w:semiHidden="0" w:uiPriority="60" w:unhideWhenUsed="0"/>
+    <w:lsdException w:name="Light List Accent 6" w:semiHidden="0" w:uiPriority="61" w:unhideWhenUsed="0"/>
+    <w:lsdException w:name="Light Grid Accent 6" w:semiHidden="0" w:uiPriority="62" w:unhideWhenUsed="0"/>
+    <w:lsdException w:name="Medium Shading 1 Accent 6" w:semiHidden="0" w:uiPriority="63" w:unhideWhenUsed="0"/>
+    <w:lsdException w:name="Medium Shading 2 Accent 6" w:semiHidden="0" w:uiPriority="64" w:unhideWhenUsed="0"/>
+    <w:lsdException w:name="Medium List 1 Accent 6" w:semiHidden="0" w:uiPriority="65" w:unhideWhenUsed="0"/>
+    <w:lsdException w:name="Medium List 2 Accent 6" w:semiHidden="0" w:uiPriority="66" w:unhideWhenUsed="0"/>
+    <w:lsdException w:name="Medium Grid 1 Accent 6" w:semiHidden="0" w:uiPriority="67" w:unhideWhenUsed="0"/>
+    <w:lsdException w:name="Medium Grid 2 Accent 6" w:semiHidden="0" w:uiPriority="68" w:unhideWhenUsed="0"/>
+    <w:lsdException w:name="Medium Grid 3 Accent 6" w:semiHidden="0" w:uiPriority="69" w:unhideWhenUsed="0"/>
+    <w:lsdException w:name="Dark List Accent 6" w:semiHidden="0" w:uiPriority="70" w:unhideWhenUsed="0"/>
+    <w:lsdException w:name="Colorful Shading Accent 6" w:semiHidden="0" w:uiPriority="71" w:unhideWhenUsed="0"/>
+    <w:lsdException w:name="Colorful List Accent 6" w:semiHidden="0" w:uiPriority="72" w:unhideWhenUsed="0"/>
+    <w:lsdException w:name="Colorful Grid Accent 6" w:semiHidden="0" w:uiPriority="73" w:unhideWhenUsed="0"/>
+    <w:lsdException w:name="Subtle Emphasis" w:semiHidden="0" w:uiPriority="19" w:unhideWhenUsed="0" w:qFormat="1"/>
+    <w:lsdException w:name="Intense Emphasis" w:semiHidden="0" w:uiPriority="21" w:unhideWhenUsed="0" w:qFormat="1"/>
+    <w:lsdException w:name="Subtle Reference" w:semiHidden="0" w:uiPriority="31" w:unhideWhenUsed="0" w:qFormat="1"/>
+    <w:lsdException w:name="Intense Reference" w:semiHidden="0" w:uiPriority="32" w:unhideWhenUsed="0" w:qFormat="1"/>
+    <w:lsdException w:name="Book Title" w:semiHidden="0" w:uiPriority="33" w:unhideWhenUsed="0" w:qFormat="1"/>
+    <w:lsdException w:name="Bibliography" w:uiPriority="37"/>
+    <w:lsdException w:name="TOC Heading" w:uiPriority="39" w:qFormat="1"/>
   </w:latentStyles>
   <w:style w:type="paragraph" w:default="1" w:styleId="Normal">
     <w:name w:val="Normal"/>
     <w:qFormat/>
     <w:rsid w:val="00A345FC"/>
   </w:style>
-  <w:style w:type="character" w:default="1" w:styleId="DefaultParagraphFont">
+  <w:style w:type="character" w:default="1" w:styleId="Fuentedeprrafopredeter">
     <w:name w:val="Default Paragraph Font"/>
     <w:uiPriority w:val="1"/>
     <w:semiHidden/>
     <w:unhideWhenUsed/>
   </w:style>
-  <w:style w:type="table" w:default="1" w:styleId="TableNormal">
+  <w:style w:type="table" w:default="1" w:styleId="Tablanormal">
     <w:name w:val="Normal Table"/>
     <w:uiPriority w:val="99"/>
     <w:semiHidden/>
     <w:unhideWhenUsed/>
+    <w:qFormat/>
     <w:tblPr>
       <w:tblInd w:w="0" w:type="dxa"/>
       <w:tblCellMar>
@@ -4084,7 +3425,7 @@
       </w:tblCellMar>
     </w:tblPr>
   </w:style>
-  <w:style w:type="numbering" w:default="1" w:styleId="NoList">
+  <w:style w:type="numbering" w:default="1" w:styleId="Sinlista">
     <w:name w:val="No List"/>
     <w:uiPriority w:val="99"/>
     <w:semiHidden/>
@@ -4106,7 +3447,7 @@
       <w:szCs w:val="24"/>
     </w:rPr>
   </w:style>
-  <w:style w:type="paragraph" w:styleId="ListParagraph">
+  <w:style w:type="paragraph" w:styleId="Prrafodelista">
     <w:name w:val="List Paragraph"/>
     <w:basedOn w:val="Normal"/>
     <w:uiPriority w:val="34"/>
@@ -4117,10 +3458,10 @@
       <w:contextualSpacing/>
     </w:pPr>
   </w:style>
-  <w:style w:type="paragraph" w:styleId="BalloonText">
+  <w:style w:type="paragraph" w:styleId="Textodeglobo">
     <w:name w:val="Balloon Text"/>
     <w:basedOn w:val="Normal"/>
-    <w:link w:val="BalloonTextChar"/>
+    <w:link w:val="TextodegloboCar"/>
     <w:uiPriority w:val="99"/>
     <w:semiHidden/>
     <w:unhideWhenUsed/>
@@ -4134,10 +3475,10 @@
       <w:szCs w:val="16"/>
     </w:rPr>
   </w:style>
-  <w:style w:type="character" w:customStyle="1" w:styleId="BalloonTextChar">
-    <w:name w:val="Balloon Text Char"/>
-    <w:basedOn w:val="DefaultParagraphFont"/>
-    <w:link w:val="BalloonText"/>
+  <w:style w:type="character" w:customStyle="1" w:styleId="TextodegloboCar">
+    <w:name w:val="Texto de globo Car"/>
+    <w:basedOn w:val="Fuentedeprrafopredeter"/>
+    <w:link w:val="Textodeglobo"/>
     <w:uiPriority w:val="99"/>
     <w:semiHidden/>
     <w:rsid w:val="00E67044"/>
@@ -4147,10 +3488,10 @@
       <w:szCs w:val="16"/>
     </w:rPr>
   </w:style>
-  <w:style w:type="paragraph" w:styleId="Header">
+  <w:style w:type="paragraph" w:styleId="Encabezado">
     <w:name w:val="header"/>
     <w:basedOn w:val="Normal"/>
-    <w:link w:val="HeaderChar"/>
+    <w:link w:val="EncabezadoCar"/>
     <w:uiPriority w:val="99"/>
     <w:semiHidden/>
     <w:unhideWhenUsed/>
@@ -4163,18 +3504,18 @@
       <w:spacing w:after="0" w:line="240" w:lineRule="auto"/>
     </w:pPr>
   </w:style>
-  <w:style w:type="character" w:customStyle="1" w:styleId="HeaderChar">
-    <w:name w:val="Header Char"/>
-    <w:basedOn w:val="DefaultParagraphFont"/>
-    <w:link w:val="Header"/>
+  <w:style w:type="character" w:customStyle="1" w:styleId="EncabezadoCar">
+    <w:name w:val="Encabezado Car"/>
+    <w:basedOn w:val="Fuentedeprrafopredeter"/>
+    <w:link w:val="Encabezado"/>
     <w:uiPriority w:val="99"/>
     <w:semiHidden/>
     <w:rsid w:val="00BB51A3"/>
   </w:style>
-  <w:style w:type="paragraph" w:styleId="Footer">
+  <w:style w:type="paragraph" w:styleId="Piedepgina">
     <w:name w:val="footer"/>
     <w:basedOn w:val="Normal"/>
-    <w:link w:val="FooterChar"/>
+    <w:link w:val="PiedepginaCar"/>
     <w:uiPriority w:val="99"/>
     <w:semiHidden/>
     <w:unhideWhenUsed/>
@@ -4187,10 +3528,10 @@
       <w:spacing w:after="0" w:line="240" w:lineRule="auto"/>
     </w:pPr>
   </w:style>
-  <w:style w:type="character" w:customStyle="1" w:styleId="FooterChar">
-    <w:name w:val="Footer Char"/>
-    <w:basedOn w:val="DefaultParagraphFont"/>
-    <w:link w:val="Footer"/>
+  <w:style w:type="character" w:customStyle="1" w:styleId="PiedepginaCar">
+    <w:name w:val="Pie de página Car"/>
+    <w:basedOn w:val="Fuentedeprrafopredeter"/>
+    <w:link w:val="Piedepgina"/>
     <w:uiPriority w:val="99"/>
     <w:semiHidden/>
     <w:rsid w:val="00BB51A3"/>

</xml_diff>